<commit_message>
Fixed major issue with packaging (wrong package has been added to the build to the project) Updated resume Added REST Web Service and added link to it to the description
</commit_message>
<xml_diff>
--- a/MCWebAppMVC/src/main/resources/static/Tokarieva_resume_java.docx
+++ b/MCWebAppMVC/src/main/resources/static/Tokarieva_resume_java.docx
@@ -328,7 +328,7 @@
     </w:tbl>
     <w:p>
       <w:pPr>
-        <w:spacing w:before="200" w:after="200"/>
+        <w:spacing w:before="200"/>
         <w:rPr>
           <w:rFonts w:ascii="Calibri" w:hAnsi="Calibri"/>
           <w:color w:val="000000"/>
@@ -348,7 +348,7 @@
           <w:shd w:val="clear" w:color="auto" w:fill="FFFFFF"/>
           <w:lang w:val="en-US"/>
         </w:rPr>
-        <w:t>Junior java</w:t>
+        <w:t xml:space="preserve">Strong knowledge of Java core and basic data structures, code debugging experience, knowledge and </w:t>
       </w:r>
       <w:r>
         <w:rPr>
@@ -359,7 +359,31 @@
           <w:shd w:val="clear" w:color="auto" w:fill="FFFFFF"/>
           <w:lang w:val="en-US"/>
         </w:rPr>
-        <w:t xml:space="preserve"> </w:t>
+        <w:t>compliance with Clean Code concepts.</w:t>
+      </w:r>
+      <w:proofErr w:type="gramEnd"/>
+      <w:r>
+        <w:rPr>
+          <w:rFonts w:ascii="Calibri" w:hAnsi="Calibri"/>
+          <w:color w:val="000000"/>
+          <w:sz w:val="20"/>
+          <w:szCs w:val="20"/>
+          <w:shd w:val="clear" w:color="auto" w:fill="FFFFFF"/>
+          <w:lang w:val="en-US"/>
+        </w:rPr>
+        <w:t xml:space="preserve"> Good knowledge of SQL, HTML, CSS, XML. </w:t>
+      </w:r>
+      <w:proofErr w:type="gramStart"/>
+      <w:r>
+        <w:rPr>
+          <w:rFonts w:ascii="Calibri" w:hAnsi="Calibri"/>
+          <w:color w:val="000000"/>
+          <w:sz w:val="20"/>
+          <w:szCs w:val="20"/>
+          <w:shd w:val="clear" w:color="auto" w:fill="FFFFFF"/>
+          <w:lang w:val="en-US"/>
+        </w:rPr>
+        <w:t>Experience and b</w:t>
       </w:r>
       <w:r>
         <w:rPr>
@@ -370,7 +394,7 @@
           <w:shd w:val="clear" w:color="auto" w:fill="FFFFFF"/>
           <w:lang w:val="en-US"/>
         </w:rPr>
-        <w:t>developer</w:t>
+        <w:t>asic understanding of</w:t>
       </w:r>
       <w:r>
         <w:rPr>
@@ -381,7 +405,7 @@
           <w:shd w:val="clear" w:color="auto" w:fill="FFFFFF"/>
           <w:lang w:val="en-US"/>
         </w:rPr>
-        <w:t xml:space="preserve"> with </w:t>
+        <w:t xml:space="preserve"> REST</w:t>
       </w:r>
       <w:r>
         <w:rPr>
@@ -392,73 +416,7 @@
           <w:shd w:val="clear" w:color="auto" w:fill="FFFFFF"/>
           <w:lang w:val="en-US"/>
         </w:rPr>
-        <w:t xml:space="preserve">more than a year </w:t>
-      </w:r>
-      <w:r>
-        <w:rPr>
-          <w:rFonts w:ascii="Calibri" w:hAnsi="Calibri"/>
-          <w:color w:val="000000"/>
-          <w:sz w:val="20"/>
-          <w:szCs w:val="20"/>
-          <w:shd w:val="clear" w:color="auto" w:fill="FFFFFF"/>
-          <w:lang w:val="en-US"/>
-        </w:rPr>
-        <w:t>of e</w:t>
-      </w:r>
-      <w:r>
-        <w:rPr>
-          <w:rFonts w:ascii="Calibri" w:hAnsi="Calibri"/>
-          <w:color w:val="000000"/>
-          <w:sz w:val="20"/>
-          <w:szCs w:val="20"/>
-          <w:shd w:val="clear" w:color="auto" w:fill="FFFFFF"/>
-          <w:lang w:val="en-US"/>
-        </w:rPr>
-        <w:t xml:space="preserve">xperience </w:t>
-      </w:r>
-      <w:r>
-        <w:rPr>
-          <w:rFonts w:ascii="Calibri" w:hAnsi="Calibri"/>
-          <w:color w:val="000000"/>
-          <w:sz w:val="20"/>
-          <w:szCs w:val="20"/>
-          <w:shd w:val="clear" w:color="auto" w:fill="FFFFFF"/>
-          <w:lang w:val="en-US"/>
-        </w:rPr>
-        <w:t>in</w:t>
-      </w:r>
-      <w:r>
-        <w:rPr>
-          <w:rFonts w:ascii="Calibri" w:hAnsi="Calibri"/>
-          <w:color w:val="000000"/>
-          <w:sz w:val="20"/>
-          <w:szCs w:val="20"/>
-          <w:shd w:val="clear" w:color="auto" w:fill="FFFFFF"/>
-          <w:lang w:val="en-US"/>
-        </w:rPr>
-        <w:t xml:space="preserve"> </w:t>
-      </w:r>
-      <w:r>
-        <w:rPr>
-          <w:rFonts w:ascii="Calibri" w:hAnsi="Calibri"/>
-          <w:color w:val="000000"/>
-          <w:sz w:val="20"/>
-          <w:szCs w:val="20"/>
-          <w:shd w:val="clear" w:color="auto" w:fill="FFFFFF"/>
-          <w:lang w:val="en-US"/>
-        </w:rPr>
-        <w:t xml:space="preserve">L2 </w:t>
-      </w:r>
-      <w:r>
-        <w:rPr>
-          <w:rFonts w:ascii="Calibri" w:hAnsi="Calibri"/>
-          <w:color w:val="000000"/>
-          <w:sz w:val="20"/>
-          <w:szCs w:val="20"/>
-          <w:shd w:val="clear" w:color="auto" w:fill="FFFFFF"/>
-          <w:lang w:val="en-US"/>
-        </w:rPr>
-        <w:t>technical support</w:t>
+        <w:t xml:space="preserve"> Web Services</w:t>
       </w:r>
       <w:r>
         <w:rPr>
@@ -472,7 +430,10 @@
         <w:t>.</w:t>
       </w:r>
       <w:proofErr w:type="gramEnd"/>
-      <w:r>
+    </w:p>
+    <w:p>
+      <w:pPr>
+        <w:spacing w:after="120" w:line="276" w:lineRule="auto"/>
         <w:rPr>
           <w:rFonts w:ascii="Calibri" w:hAnsi="Calibri"/>
           <w:color w:val="000000"/>
@@ -481,8 +442,7 @@
           <w:shd w:val="clear" w:color="auto" w:fill="FFFFFF"/>
           <w:lang w:val="en-US"/>
         </w:rPr>
-        <w:t xml:space="preserve"> </w:t>
-      </w:r>
+      </w:pPr>
       <w:proofErr w:type="gramStart"/>
       <w:r>
         <w:rPr>
@@ -493,136 +453,13 @@
           <w:shd w:val="clear" w:color="auto" w:fill="FFFFFF"/>
           <w:lang w:val="en-US"/>
         </w:rPr>
-        <w:t xml:space="preserve">Worked </w:t>
-      </w:r>
-      <w:r>
-        <w:rPr>
-          <w:rFonts w:ascii="Calibri" w:hAnsi="Calibri"/>
-          <w:color w:val="000000"/>
-          <w:sz w:val="20"/>
-          <w:szCs w:val="20"/>
-          <w:shd w:val="clear" w:color="auto" w:fill="FFFFFF"/>
-          <w:lang w:val="en-US"/>
-        </w:rPr>
-        <w:t>in a client-facing environment</w:t>
-      </w:r>
-      <w:r>
-        <w:rPr>
-          <w:rFonts w:ascii="Calibri" w:hAnsi="Calibri"/>
-          <w:color w:val="000000"/>
-          <w:sz w:val="20"/>
-          <w:szCs w:val="20"/>
-          <w:shd w:val="clear" w:color="auto" w:fill="FFFFFF"/>
-          <w:lang w:val="en-US"/>
-        </w:rPr>
-        <w:t xml:space="preserve"> for</w:t>
-      </w:r>
-      <w:r>
-        <w:rPr>
-          <w:rFonts w:ascii="Calibri" w:hAnsi="Calibri"/>
-          <w:color w:val="000000"/>
-          <w:sz w:val="20"/>
-          <w:szCs w:val="20"/>
-          <w:shd w:val="clear" w:color="auto" w:fill="FFFFFF"/>
-          <w:lang w:val="en-US"/>
-        </w:rPr>
-        <w:t xml:space="preserve"> over</w:t>
-      </w:r>
-      <w:r>
-        <w:rPr>
-          <w:rFonts w:ascii="Calibri" w:hAnsi="Calibri"/>
-          <w:color w:val="000000"/>
-          <w:sz w:val="20"/>
-          <w:szCs w:val="20"/>
-          <w:shd w:val="clear" w:color="auto" w:fill="FFFFFF"/>
-          <w:lang w:val="en-US"/>
-        </w:rPr>
-        <w:t xml:space="preserve"> 3 years</w:t>
-      </w:r>
-      <w:r>
-        <w:rPr>
-          <w:rFonts w:ascii="Calibri" w:hAnsi="Calibri"/>
-          <w:color w:val="000000"/>
-          <w:sz w:val="20"/>
-          <w:szCs w:val="20"/>
-          <w:shd w:val="clear" w:color="auto" w:fill="FFFFFF"/>
-          <w:lang w:val="en-US"/>
-        </w:rPr>
-        <w:t>.</w:t>
-      </w:r>
-      <w:proofErr w:type="gramEnd"/>
-      <w:r>
-        <w:rPr>
-          <w:rFonts w:ascii="Calibri" w:hAnsi="Calibri"/>
-          <w:color w:val="000000"/>
-          <w:sz w:val="20"/>
-          <w:szCs w:val="20"/>
-          <w:shd w:val="clear" w:color="auto" w:fill="FFFFFF"/>
-          <w:lang w:val="en-US"/>
-        </w:rPr>
-        <w:t xml:space="preserve"> </w:t>
-      </w:r>
-      <w:r>
-        <w:rPr>
-          <w:rFonts w:ascii="Calibri" w:hAnsi="Calibri"/>
-          <w:color w:val="000000"/>
-          <w:sz w:val="20"/>
-          <w:szCs w:val="20"/>
-          <w:shd w:val="clear" w:color="auto" w:fill="FFFFFF"/>
-          <w:lang w:val="en-US"/>
-        </w:rPr>
-        <w:t>Continuously work on self-education</w:t>
-      </w:r>
-      <w:r>
-        <w:rPr>
-          <w:rFonts w:ascii="Calibri" w:hAnsi="Calibri"/>
-          <w:color w:val="000000"/>
-          <w:sz w:val="20"/>
-          <w:szCs w:val="20"/>
-          <w:shd w:val="clear" w:color="auto" w:fill="FFFFFF"/>
-          <w:lang w:val="en-US"/>
-        </w:rPr>
-        <w:t>.</w:t>
-      </w:r>
-      <w:r>
-        <w:rPr>
-          <w:rFonts w:ascii="Calibri" w:hAnsi="Calibri"/>
-          <w:color w:val="000000"/>
-          <w:sz w:val="20"/>
-          <w:szCs w:val="20"/>
-          <w:shd w:val="clear" w:color="auto" w:fill="FFFFFF"/>
-          <w:lang w:val="en-US"/>
-        </w:rPr>
-        <w:t xml:space="preserve"> </w:t>
-      </w:r>
-      <w:proofErr w:type="gramStart"/>
-      <w:r>
-        <w:rPr>
-          <w:rFonts w:ascii="Calibri" w:hAnsi="Calibri"/>
-          <w:color w:val="000000"/>
-          <w:sz w:val="20"/>
-          <w:szCs w:val="20"/>
-          <w:shd w:val="clear" w:color="auto" w:fill="FFFFFF"/>
-          <w:lang w:val="en-US"/>
-        </w:rPr>
-        <w:t>Diligent</w:t>
-      </w:r>
-      <w:r>
-        <w:rPr>
-          <w:rFonts w:ascii="Calibri" w:hAnsi="Calibri"/>
-          <w:color w:val="000000"/>
-          <w:sz w:val="20"/>
-          <w:szCs w:val="20"/>
-          <w:shd w:val="clear" w:color="auto" w:fill="FFFFFF"/>
-          <w:lang w:val="en-US"/>
-        </w:rPr>
-        <w:t xml:space="preserve"> and responsible.</w:t>
+        <w:t>Great inner motivation to quickly learn and master new technologies to become successful in the new field and make contribution to real projects.</w:t>
       </w:r>
       <w:proofErr w:type="gramEnd"/>
     </w:p>
     <w:p>
       <w:pPr>
-        <w:spacing w:before="200" w:line="360" w:lineRule="auto"/>
+        <w:spacing w:before="200"/>
         <w:outlineLvl w:val="0"/>
         <w:rPr>
           <w:rFonts w:ascii="Calibri" w:hAnsi="Calibri"/>
@@ -708,64 +545,64 @@
               <w:spacing w:after="100"/>
               <w:rPr>
                 <w:rFonts w:ascii="Calibri" w:hAnsi="Calibri"/>
+                <w:sz w:val="20"/>
+                <w:szCs w:val="20"/>
                 <w:lang w:val="en-GB"/>
               </w:rPr>
             </w:pPr>
             <w:r>
               <w:rPr>
-                <w:rFonts w:asciiTheme="minorHAnsi" w:hAnsiTheme="minorHAnsi"/>
-                <w:sz w:val="22"/>
-                <w:szCs w:val="22"/>
+                <w:rFonts w:ascii="Calibri" w:hAnsi="Calibri"/>
+                <w:sz w:val="20"/>
+                <w:szCs w:val="20"/>
                 <w:lang w:val="en-GB"/>
               </w:rPr>
-              <w:t xml:space="preserve">An online portal that would allow registered users to create and maintain their collections of favourite movie and music titles. Code on GitHub - </w:t>
+              <w:t>Built from scratch w</w:t>
+            </w:r>
+            <w:r>
+              <w:rPr>
+                <w:rFonts w:ascii="Calibri" w:hAnsi="Calibri"/>
+                <w:sz w:val="20"/>
+                <w:szCs w:val="20"/>
+                <w:lang w:val="en-GB"/>
+              </w:rPr>
+              <w:t>eb</w:t>
+            </w:r>
+            <w:r>
+              <w:rPr>
+                <w:rFonts w:ascii="Calibri" w:hAnsi="Calibri"/>
+                <w:sz w:val="20"/>
+                <w:szCs w:val="20"/>
+                <w:lang w:val="en-GB"/>
+              </w:rPr>
+              <w:t xml:space="preserve"> portal that would allow registered users to create and maintain their collections of favourite movie and music titles. Code on GitHub - </w:t>
             </w:r>
             <w:hyperlink r:id="rId9" w:history="1">
               <w:r>
                 <w:rPr>
                   <w:rStyle w:val="a4"/>
-                  <w:rFonts w:asciiTheme="minorHAnsi" w:hAnsiTheme="minorHAnsi"/>
-                  <w:sz w:val="22"/>
-                  <w:szCs w:val="22"/>
+                  <w:rFonts w:ascii="Calibri" w:hAnsi="Calibri"/>
+                  <w:sz w:val="20"/>
+                  <w:szCs w:val="20"/>
                   <w:lang w:val="en-GB"/>
                 </w:rPr>
-                <w:t>https://github.com/tokarievaas/P</w:t>
-              </w:r>
-              <w:r>
-                <w:rPr>
-                  <w:rStyle w:val="a4"/>
-                  <w:rFonts w:asciiTheme="minorHAnsi" w:hAnsiTheme="minorHAnsi"/>
-                  <w:sz w:val="22"/>
-                  <w:szCs w:val="22"/>
-                  <w:lang w:val="en-GB"/>
-                </w:rPr>
-                <w:t>e</w:t>
-              </w:r>
-              <w:r>
-                <w:rPr>
-                  <w:rStyle w:val="a4"/>
-                  <w:rFonts w:asciiTheme="minorHAnsi" w:hAnsiTheme="minorHAnsi"/>
-                  <w:sz w:val="22"/>
-                  <w:szCs w:val="22"/>
-                  <w:lang w:val="en-GB"/>
-                </w:rPr>
-                <w:t>tProject</w:t>
+                <w:t>https://github.com/tokarievaas/PetProject</w:t>
               </w:r>
             </w:hyperlink>
             <w:r>
               <w:rPr>
-                <w:rFonts w:asciiTheme="minorHAnsi" w:hAnsiTheme="minorHAnsi"/>
-                <w:sz w:val="22"/>
-                <w:szCs w:val="22"/>
+                <w:rFonts w:ascii="Calibri" w:hAnsi="Calibri"/>
+                <w:sz w:val="20"/>
+                <w:szCs w:val="20"/>
                 <w:lang w:val="en-GB"/>
               </w:rPr>
-              <w:t xml:space="preserve">. It is also running on </w:t>
-            </w:r>
-            <w:r>
-              <w:rPr>
-                <w:rFonts w:asciiTheme="minorHAnsi" w:hAnsiTheme="minorHAnsi"/>
-                <w:sz w:val="22"/>
-                <w:szCs w:val="22"/>
+              <w:t xml:space="preserve">. It is running on </w:t>
+            </w:r>
+            <w:r>
+              <w:rPr>
+                <w:rFonts w:ascii="Calibri" w:hAnsi="Calibri"/>
+                <w:sz w:val="20"/>
+                <w:szCs w:val="20"/>
                 <w:lang w:val="en-GB"/>
               </w:rPr>
               <w:t xml:space="preserve">Amazon AWS here - </w:t>
@@ -774,86 +611,39 @@
               <w:r>
                 <w:rPr>
                   <w:rStyle w:val="a4"/>
-                  <w:rFonts w:asciiTheme="minorHAnsi" w:hAnsiTheme="minorHAnsi"/>
-                  <w:sz w:val="22"/>
-                  <w:szCs w:val="22"/>
+                  <w:rFonts w:ascii="Calibri" w:hAnsi="Calibri"/>
+                  <w:sz w:val="20"/>
+                  <w:szCs w:val="20"/>
                   <w:lang w:val="en-GB"/>
                 </w:rPr>
-                <w:t>http://mcmvc-v1.us-</w:t>
-              </w:r>
-              <w:r>
-                <w:rPr>
-                  <w:rStyle w:val="a4"/>
-                  <w:rFonts w:asciiTheme="minorHAnsi" w:hAnsiTheme="minorHAnsi"/>
-                  <w:sz w:val="22"/>
-                  <w:szCs w:val="22"/>
-                  <w:lang w:val="en-GB"/>
-                </w:rPr>
-                <w:t>w</w:t>
-              </w:r>
-              <w:r>
-                <w:rPr>
-                  <w:rStyle w:val="a4"/>
-                  <w:rFonts w:asciiTheme="minorHAnsi" w:hAnsiTheme="minorHAnsi"/>
-                  <w:sz w:val="22"/>
-                  <w:szCs w:val="22"/>
-                  <w:lang w:val="en-GB"/>
-                </w:rPr>
-                <w:t>est-2.el</w:t>
-              </w:r>
-              <w:r>
-                <w:rPr>
-                  <w:rStyle w:val="a4"/>
-                  <w:rFonts w:asciiTheme="minorHAnsi" w:hAnsiTheme="minorHAnsi"/>
-                  <w:sz w:val="22"/>
-                  <w:szCs w:val="22"/>
-                  <w:lang w:val="en-GB"/>
-                </w:rPr>
-                <w:t>a</w:t>
-              </w:r>
-              <w:r>
-                <w:rPr>
-                  <w:rStyle w:val="a4"/>
-                  <w:rFonts w:asciiTheme="minorHAnsi" w:hAnsiTheme="minorHAnsi"/>
-                  <w:sz w:val="22"/>
-                  <w:szCs w:val="22"/>
-                  <w:lang w:val="en-GB"/>
-                </w:rPr>
-                <w:t>stic</w:t>
-              </w:r>
-              <w:r>
-                <w:rPr>
-                  <w:rStyle w:val="a4"/>
-                  <w:rFonts w:asciiTheme="minorHAnsi" w:hAnsiTheme="minorHAnsi"/>
-                  <w:sz w:val="22"/>
-                  <w:szCs w:val="22"/>
-                  <w:lang w:val="en-GB"/>
-                </w:rPr>
-                <w:t>b</w:t>
-              </w:r>
-              <w:r>
-                <w:rPr>
-                  <w:rStyle w:val="a4"/>
-                  <w:rFonts w:asciiTheme="minorHAnsi" w:hAnsiTheme="minorHAnsi"/>
-                  <w:sz w:val="22"/>
-                  <w:szCs w:val="22"/>
-                  <w:lang w:val="en-GB"/>
-                </w:rPr>
-                <w:t>eanstalk.com</w:t>
+                <w:t>http://mcmvc-v1.us-west-2.elasticbeanstalk.com/media_main</w:t>
               </w:r>
             </w:hyperlink>
-            <w:r>
-              <w:rPr>
-                <w:rFonts w:asciiTheme="minorHAnsi" w:hAnsiTheme="minorHAnsi"/>
-                <w:sz w:val="22"/>
-                <w:szCs w:val="22"/>
+            <w:proofErr w:type="gramStart"/>
+            <w:r>
+              <w:rPr>
+                <w:rFonts w:ascii="Calibri" w:hAnsi="Calibri"/>
+                <w:sz w:val="20"/>
+                <w:szCs w:val="20"/>
                 <w:lang w:val="en-GB"/>
               </w:rPr>
               <w:t xml:space="preserve"> </w:t>
             </w:r>
-            <w:r>
-              <w:rPr>
-                <w:rFonts w:ascii="Calibri" w:hAnsi="Calibri"/>
+            <w:proofErr w:type="gramEnd"/>
+            <w:r>
+              <w:rPr>
+                <w:rFonts w:ascii="Calibri" w:hAnsi="Calibri"/>
+                <w:sz w:val="20"/>
+                <w:szCs w:val="20"/>
+                <w:lang w:val="en-GB"/>
+              </w:rPr>
+              <w:t xml:space="preserve"> </w:t>
+            </w:r>
+            <w:r>
+              <w:rPr>
+                <w:rFonts w:ascii="Calibri" w:hAnsi="Calibri"/>
+                <w:sz w:val="20"/>
+                <w:szCs w:val="20"/>
                 <w:lang w:val="en-GB"/>
               </w:rPr>
               <w:t>.</w:t>
@@ -864,7 +654,7 @@
     </w:tbl>
     <w:p>
       <w:pPr>
-        <w:spacing w:line="360" w:lineRule="auto"/>
+        <w:spacing w:before="200"/>
         <w:rPr>
           <w:rFonts w:ascii="Calibri" w:hAnsi="Calibri"/>
           <w:b/>
@@ -914,14 +704,10 @@
     </w:p>
     <w:tbl>
       <w:tblPr>
-        <w:tblStyle w:val="a3"/>
+        <w:tblStyle w:val="1-1"/>
         <w:tblW w:w="5000" w:type="pct"/>
-        <w:jc w:val="center"/>
         <w:tblBorders>
-          <w:left w:val="none" w:sz="0" w:space="0" w:color="auto"/>
-          <w:right w:val="none" w:sz="0" w:space="0" w:color="auto"/>
-          <w:insideH w:val="none" w:sz="0" w:space="0" w:color="auto"/>
-          <w:insideV w:val="none" w:sz="0" w:space="0" w:color="auto"/>
+          <w:top w:val="none" w:sz="0" w:space="0" w:color="auto"/>
         </w:tblBorders>
         <w:tblLook w:val="04A0" w:firstRow="1" w:lastRow="0" w:firstColumn="1" w:lastColumn="0" w:noHBand="0" w:noVBand="1"/>
       </w:tblPr>
@@ -933,12 +719,17 @@
       </w:tblGrid>
       <w:tr>
         <w:trPr>
-          <w:trHeight w:val="1591"/>
-          <w:jc w:val="center"/>
+          <w:cnfStyle w:val="100000000000" w:firstRow="1" w:lastRow="0" w:firstColumn="0" w:lastColumn="0" w:oddVBand="0" w:evenVBand="0" w:oddHBand="0" w:evenHBand="0" w:firstRowFirstColumn="0" w:firstRowLastColumn="0" w:lastRowFirstColumn="0" w:lastRowLastColumn="0"/>
+          <w:trHeight w:val="243"/>
         </w:trPr>
         <w:tc>
           <w:tcPr>
+            <w:cnfStyle w:val="001000000000" w:firstRow="0" w:lastRow="0" w:firstColumn="1" w:lastColumn="0" w:oddVBand="0" w:evenVBand="0" w:oddHBand="0" w:evenHBand="0" w:firstRowFirstColumn="0" w:firstRowLastColumn="0" w:lastRowFirstColumn="0" w:lastRowLastColumn="0"/>
             <w:tcW w:w="2011" w:type="pct"/>
+            <w:tcBorders>
+              <w:top w:val="none" w:sz="0" w:space="0" w:color="auto"/>
+              <w:bottom w:val="none" w:sz="0" w:space="0" w:color="auto"/>
+            </w:tcBorders>
           </w:tcPr>
           <w:p>
             <w:pPr>
@@ -959,247 +750,26 @@
                 <w:lang w:val="en-US"/>
               </w:rPr>
               <w:t>Java</w:t>
-            </w:r>
-          </w:p>
-          <w:p>
-            <w:pPr>
-              <w:rPr>
-                <w:rFonts w:ascii="Calibri" w:hAnsi="Calibri"/>
-                <w:color w:val="000000"/>
-                <w:sz w:val="20"/>
-                <w:szCs w:val="20"/>
-                <w:lang w:val="en-US"/>
-              </w:rPr>
-            </w:pPr>
-            <w:r>
-              <w:rPr>
-                <w:rFonts w:ascii="Calibri" w:hAnsi="Calibri"/>
-                <w:color w:val="000000"/>
-                <w:sz w:val="20"/>
-                <w:szCs w:val="20"/>
-                <w:lang w:val="en-US"/>
-              </w:rPr>
-              <w:t>Junit</w:t>
-            </w:r>
-            <w:r>
-              <w:rPr>
-                <w:rFonts w:ascii="Calibri" w:hAnsi="Calibri"/>
-                <w:color w:val="000000"/>
-                <w:sz w:val="20"/>
-                <w:szCs w:val="20"/>
-                <w:lang w:val="en-US"/>
-              </w:rPr>
-              <w:t xml:space="preserve">, </w:t>
-            </w:r>
-            <w:proofErr w:type="spellStart"/>
-            <w:r>
-              <w:rPr>
-                <w:rFonts w:ascii="Calibri" w:hAnsi="Calibri"/>
-                <w:color w:val="000000"/>
-                <w:sz w:val="20"/>
-                <w:szCs w:val="20"/>
-                <w:lang w:val="en-US"/>
-              </w:rPr>
-              <w:t>TestNG</w:t>
-            </w:r>
-            <w:proofErr w:type="spellEnd"/>
-          </w:p>
-          <w:p>
-            <w:pPr>
-              <w:rPr>
-                <w:rFonts w:ascii="Calibri" w:hAnsi="Calibri"/>
-                <w:sz w:val="20"/>
-                <w:szCs w:val="20"/>
-                <w:lang w:val="en-US"/>
-              </w:rPr>
-            </w:pPr>
-            <w:r>
-              <w:rPr>
-                <w:rFonts w:ascii="Calibri" w:hAnsi="Calibri"/>
-                <w:color w:val="000000"/>
-                <w:sz w:val="20"/>
-                <w:szCs w:val="20"/>
-                <w:lang w:val="en-US"/>
-              </w:rPr>
-              <w:t>S</w:t>
-            </w:r>
-            <w:r>
-              <w:rPr>
-                <w:rFonts w:ascii="Calibri" w:hAnsi="Calibri"/>
-                <w:sz w:val="20"/>
-                <w:szCs w:val="20"/>
-                <w:lang w:val="en-US"/>
-              </w:rPr>
-              <w:t>QL (DDL, DML)</w:t>
-            </w:r>
-          </w:p>
-          <w:p>
-            <w:pPr>
-              <w:rPr>
-                <w:rFonts w:ascii="Calibri" w:hAnsi="Calibri"/>
-                <w:color w:val="000000"/>
-                <w:sz w:val="20"/>
-                <w:szCs w:val="20"/>
-                <w:lang w:val="en-US"/>
-              </w:rPr>
-            </w:pPr>
-            <w:r>
-              <w:rPr>
-                <w:rFonts w:ascii="Calibri" w:hAnsi="Calibri"/>
-                <w:color w:val="000000"/>
-                <w:sz w:val="20"/>
-                <w:szCs w:val="20"/>
-                <w:lang w:val="en-US"/>
-              </w:rPr>
-              <w:t>HTML</w:t>
-            </w:r>
-            <w:r>
-              <w:rPr>
-                <w:rFonts w:ascii="Calibri" w:hAnsi="Calibri"/>
-                <w:color w:val="000000"/>
-                <w:sz w:val="20"/>
-                <w:szCs w:val="20"/>
-                <w:lang w:val="en-US"/>
-              </w:rPr>
-              <w:t xml:space="preserve">, </w:t>
-            </w:r>
-            <w:r>
-              <w:rPr>
-                <w:rFonts w:ascii="Calibri" w:hAnsi="Calibri"/>
-                <w:color w:val="000000"/>
-                <w:sz w:val="20"/>
-                <w:szCs w:val="20"/>
-                <w:lang w:val="en-US"/>
-              </w:rPr>
-              <w:t>CSS</w:t>
-            </w:r>
-            <w:r>
-              <w:rPr>
-                <w:rFonts w:ascii="Calibri" w:hAnsi="Calibri"/>
-                <w:color w:val="000000"/>
-                <w:sz w:val="20"/>
-                <w:szCs w:val="20"/>
-                <w:lang w:val="en-US"/>
-              </w:rPr>
-              <w:t xml:space="preserve">, </w:t>
-            </w:r>
-          </w:p>
-          <w:p>
-            <w:pPr>
-              <w:rPr>
-                <w:rFonts w:ascii="Calibri" w:hAnsi="Calibri"/>
-                <w:color w:val="000000"/>
-                <w:sz w:val="20"/>
-                <w:szCs w:val="20"/>
-                <w:lang w:val="en-US"/>
-              </w:rPr>
-            </w:pPr>
-            <w:r>
-              <w:rPr>
-                <w:rFonts w:ascii="Calibri" w:hAnsi="Calibri"/>
-                <w:color w:val="000000"/>
-                <w:sz w:val="20"/>
-                <w:szCs w:val="20"/>
-                <w:lang w:val="en-US"/>
-              </w:rPr>
-              <w:t>XML</w:t>
-            </w:r>
-            <w:r>
-              <w:rPr>
-                <w:rFonts w:ascii="Calibri" w:hAnsi="Calibri"/>
-                <w:color w:val="000000"/>
-                <w:sz w:val="20"/>
-                <w:szCs w:val="20"/>
-                <w:lang w:val="en-US"/>
-              </w:rPr>
-              <w:t xml:space="preserve">, </w:t>
-            </w:r>
-            <w:r>
-              <w:rPr>
-                <w:rFonts w:ascii="Calibri" w:hAnsi="Calibri"/>
-                <w:color w:val="000000"/>
-                <w:sz w:val="20"/>
-                <w:szCs w:val="20"/>
-                <w:lang w:val="en-US"/>
-              </w:rPr>
-              <w:t>JSON</w:t>
-            </w:r>
-            <w:r>
-              <w:rPr>
-                <w:rFonts w:ascii="Calibri" w:hAnsi="Calibri"/>
-                <w:color w:val="000000"/>
-                <w:sz w:val="20"/>
-                <w:szCs w:val="20"/>
-                <w:lang w:val="en-US"/>
-              </w:rPr>
-              <w:t xml:space="preserve">, </w:t>
-            </w:r>
-            <w:r>
-              <w:rPr>
-                <w:rFonts w:ascii="Calibri" w:hAnsi="Calibri"/>
-                <w:color w:val="000000"/>
-                <w:sz w:val="20"/>
-                <w:szCs w:val="20"/>
-                <w:lang w:val="en-US"/>
-              </w:rPr>
-              <w:t>XPath</w:t>
-            </w:r>
-          </w:p>
-          <w:p>
-            <w:pPr>
-              <w:rPr>
-                <w:rFonts w:ascii="Calibri" w:hAnsi="Calibri"/>
-                <w:color w:val="000000"/>
-                <w:sz w:val="20"/>
-                <w:szCs w:val="20"/>
-                <w:lang w:val="en-US"/>
-              </w:rPr>
-            </w:pPr>
-            <w:r>
-              <w:rPr>
-                <w:rFonts w:ascii="Calibri" w:hAnsi="Calibri"/>
-                <w:color w:val="000000"/>
-                <w:sz w:val="20"/>
-                <w:szCs w:val="20"/>
-                <w:lang w:val="en-US"/>
-              </w:rPr>
-              <w:t>REST and SOAP web services theory</w:t>
-            </w:r>
-          </w:p>
-          <w:p>
-            <w:pPr>
-              <w:rPr>
-                <w:rFonts w:ascii="Calibri" w:hAnsi="Calibri"/>
-                <w:color w:val="000000"/>
-                <w:sz w:val="20"/>
-                <w:szCs w:val="20"/>
-                <w:lang w:val="en-US"/>
-              </w:rPr>
-            </w:pPr>
-            <w:r>
-              <w:rPr>
-                <w:rFonts w:ascii="Calibri" w:hAnsi="Calibri"/>
-                <w:color w:val="000000"/>
-                <w:sz w:val="20"/>
-                <w:szCs w:val="20"/>
-                <w:lang w:val="en-US"/>
-              </w:rPr>
-              <w:t>Jackson, JAXB, GSON</w:t>
             </w:r>
           </w:p>
         </w:tc>
         <w:tc>
           <w:tcPr>
             <w:tcW w:w="769" w:type="pct"/>
+            <w:tcBorders>
+              <w:top w:val="none" w:sz="0" w:space="0" w:color="auto"/>
+              <w:bottom w:val="none" w:sz="0" w:space="0" w:color="auto"/>
+            </w:tcBorders>
           </w:tcPr>
           <w:p>
             <w:pPr>
-              <w:rPr>
-                <w:rFonts w:ascii="Calibri" w:hAnsi="Calibri"/>
-                <w:color w:val="BFBFBF" w:themeColor="background1" w:themeShade="BF"/>
-                <w:sz w:val="20"/>
-                <w:szCs w:val="20"/>
-                <w:lang w:val="en-GB"/>
+              <w:cnfStyle w:val="100000000000" w:firstRow="1" w:lastRow="0" w:firstColumn="0" w:lastColumn="0" w:oddVBand="0" w:evenVBand="0" w:oddHBand="0" w:evenHBand="0" w:firstRowFirstColumn="0" w:firstRowLastColumn="0" w:lastRowFirstColumn="0" w:lastRowLastColumn="0"/>
+              <w:rPr>
+                <w:rFonts w:ascii="Calibri" w:hAnsi="Calibri"/>
+                <w:color w:val="1F497D" w:themeColor="text2"/>
+                <w:sz w:val="20"/>
+                <w:szCs w:val="20"/>
+                <w:lang w:val="pl-PL"/>
               </w:rPr>
             </w:pPr>
             <m:oMathPara>
@@ -1233,12 +803,174 @@
               </m:oMath>
             </m:oMathPara>
           </w:p>
+        </w:tc>
+        <w:tc>
+          <w:tcPr>
+            <w:tcW w:w="1329" w:type="pct"/>
+            <w:tcBorders>
+              <w:top w:val="none" w:sz="0" w:space="0" w:color="auto"/>
+              <w:bottom w:val="none" w:sz="0" w:space="0" w:color="auto"/>
+            </w:tcBorders>
+          </w:tcPr>
+          <w:p>
+            <w:pPr>
+              <w:cnfStyle w:val="100000000000" w:firstRow="1" w:lastRow="0" w:firstColumn="0" w:lastColumn="0" w:oddVBand="0" w:evenVBand="0" w:oddHBand="0" w:evenHBand="0" w:firstRowFirstColumn="0" w:firstRowLastColumn="0" w:lastRowFirstColumn="0" w:lastRowLastColumn="0"/>
+              <w:rPr>
+                <w:rFonts w:asciiTheme="minorHAnsi" w:hAnsiTheme="minorHAnsi"/>
+                <w:color w:val="1F497D"/>
+                <w:sz w:val="28"/>
+                <w:szCs w:val="28"/>
+                <w:u w:val="single"/>
+                <w:lang w:val="en-US"/>
+              </w:rPr>
+            </w:pPr>
+            <w:r>
+              <w:rPr>
+                <w:rFonts w:ascii="Calibri" w:hAnsi="Calibri"/>
+                <w:color w:val="000000"/>
+                <w:sz w:val="20"/>
+                <w:szCs w:val="20"/>
+                <w:lang w:val="en-US"/>
+              </w:rPr>
+              <w:t xml:space="preserve">Spring </w:t>
+            </w:r>
+            <w:r>
+              <w:rPr>
+                <w:rFonts w:ascii="Calibri" w:hAnsi="Calibri"/>
+                <w:color w:val="000000"/>
+                <w:sz w:val="20"/>
+                <w:szCs w:val="20"/>
+                <w:lang w:val="en-US"/>
+              </w:rPr>
+              <w:t xml:space="preserve">Web </w:t>
+            </w:r>
+            <w:r>
+              <w:rPr>
+                <w:rFonts w:ascii="Calibri" w:hAnsi="Calibri"/>
+                <w:color w:val="000000"/>
+                <w:sz w:val="20"/>
+                <w:szCs w:val="20"/>
+                <w:lang w:val="en-US"/>
+              </w:rPr>
+              <w:t>MVC</w:t>
+            </w:r>
+            <w:r>
+              <w:rPr>
+                <w:rFonts w:ascii="Calibri" w:hAnsi="Calibri"/>
+                <w:color w:val="000000"/>
+                <w:sz w:val="20"/>
+                <w:szCs w:val="20"/>
+                <w:lang w:val="en-US"/>
+              </w:rPr>
+              <w:t xml:space="preserve">, Spring Boot </w:t>
+            </w:r>
+          </w:p>
+        </w:tc>
+        <w:tc>
+          <w:tcPr>
+            <w:tcW w:w="891" w:type="pct"/>
+            <w:tcBorders>
+              <w:top w:val="none" w:sz="0" w:space="0" w:color="auto"/>
+              <w:bottom w:val="none" w:sz="0" w:space="0" w:color="auto"/>
+            </w:tcBorders>
+          </w:tcPr>
+          <w:p>
+            <w:pPr>
+              <w:cnfStyle w:val="100000000000" w:firstRow="1" w:lastRow="0" w:firstColumn="0" w:lastColumn="0" w:oddVBand="0" w:evenVBand="0" w:oddHBand="0" w:evenHBand="0" w:firstRowFirstColumn="0" w:firstRowLastColumn="0" w:lastRowFirstColumn="0" w:lastRowLastColumn="0"/>
+              <w:rPr>
+                <w:rFonts w:ascii="Calibri" w:hAnsi="Calibri"/>
+                <w:color w:val="1F497D" w:themeColor="text2"/>
+                <w:sz w:val="20"/>
+                <w:szCs w:val="20"/>
+                <w:lang w:val="pl-PL"/>
+              </w:rPr>
+            </w:pPr>
+            <m:oMathPara>
+              <m:oMath>
+                <m:r>
+                  <m:rPr>
+                    <m:sty m:val="p"/>
+                  </m:rPr>
+                  <w:rPr>
+                    <w:rFonts w:ascii="Cambria Math" w:hAnsi="Cambria Math"/>
+                    <w:color w:val="4BACC6" w:themeColor="accent5"/>
+                    <w:sz w:val="20"/>
+                    <w:szCs w:val="20"/>
+                  </w:rPr>
+                  <m:t>∎∎</m:t>
+                </m:r>
+                <m:r>
+                  <m:rPr>
+                    <m:sty m:val="p"/>
+                  </m:rPr>
+                  <w:rPr>
+                    <w:rFonts w:ascii="Cambria Math" w:hAnsi="Cambria Math"/>
+                    <w:color w:val="BFBFBF" w:themeColor="background1" w:themeShade="BF"/>
+                    <w:sz w:val="20"/>
+                    <w:szCs w:val="20"/>
+                  </w:rPr>
+                  <m:t>∎∎∎</m:t>
+                </m:r>
+              </m:oMath>
+            </m:oMathPara>
+          </w:p>
+        </w:tc>
+      </w:tr>
+      <w:tr>
+        <w:trPr>
+          <w:cnfStyle w:val="000000100000" w:firstRow="0" w:lastRow="0" w:firstColumn="0" w:lastColumn="0" w:oddVBand="0" w:evenVBand="0" w:oddHBand="1" w:evenHBand="0" w:firstRowFirstColumn="0" w:firstRowLastColumn="0" w:lastRowFirstColumn="0" w:lastRowLastColumn="0"/>
+          <w:trHeight w:val="250"/>
+        </w:trPr>
+        <w:tc>
+          <w:tcPr>
+            <w:cnfStyle w:val="001000000000" w:firstRow="0" w:lastRow="0" w:firstColumn="1" w:lastColumn="0" w:oddVBand="0" w:evenVBand="0" w:oddHBand="0" w:evenHBand="0" w:firstRowFirstColumn="0" w:firstRowLastColumn="0" w:lastRowFirstColumn="0" w:lastRowLastColumn="0"/>
+            <w:tcW w:w="2011" w:type="pct"/>
+          </w:tcPr>
+          <w:p>
+            <w:pPr>
+              <w:rPr>
+                <w:rFonts w:ascii="Calibri" w:hAnsi="Calibri"/>
+                <w:color w:val="000000"/>
+                <w:sz w:val="20"/>
+                <w:szCs w:val="20"/>
+                <w:lang w:val="en-US"/>
+              </w:rPr>
+            </w:pPr>
+            <w:r>
+              <w:rPr>
+                <w:rFonts w:ascii="Calibri" w:hAnsi="Calibri"/>
+                <w:color w:val="000000"/>
+                <w:sz w:val="20"/>
+                <w:szCs w:val="20"/>
+                <w:lang w:val="en-US"/>
+              </w:rPr>
+              <w:t xml:space="preserve">Junit, </w:t>
+            </w:r>
+            <w:proofErr w:type="spellStart"/>
+            <w:r>
+              <w:rPr>
+                <w:rFonts w:ascii="Calibri" w:hAnsi="Calibri"/>
+                <w:color w:val="000000"/>
+                <w:sz w:val="20"/>
+                <w:szCs w:val="20"/>
+                <w:lang w:val="en-US"/>
+              </w:rPr>
+              <w:t>TestNG</w:t>
+            </w:r>
+            <w:proofErr w:type="spellEnd"/>
+          </w:p>
+        </w:tc>
+        <w:tc>
+          <w:tcPr>
+            <w:tcW w:w="769" w:type="pct"/>
+          </w:tcPr>
           <w:p>
             <w:pPr>
               <w:spacing w:line="240" w:lineRule="exact"/>
-              <w:rPr>
-                <w:rFonts w:ascii="Calibri" w:hAnsi="Calibri"/>
-                <w:color w:val="1F497D" w:themeColor="text2"/>
+              <w:cnfStyle w:val="000000100000" w:firstRow="0" w:lastRow="0" w:firstColumn="0" w:lastColumn="0" w:oddVBand="0" w:evenVBand="0" w:oddHBand="1" w:evenHBand="0" w:firstRowFirstColumn="0" w:firstRowLastColumn="0" w:lastRowFirstColumn="0" w:lastRowLastColumn="0"/>
+              <w:rPr>
+                <w:rFonts w:ascii="Calibri" w:hAnsi="Calibri"/>
+                <w:color w:val="4BACC6" w:themeColor="accent5"/>
                 <w:sz w:val="20"/>
                 <w:szCs w:val="20"/>
                 <w:lang w:val="en-GB"/>
@@ -1275,15 +1007,175 @@
               </m:oMath>
             </m:oMathPara>
           </w:p>
+        </w:tc>
+        <w:tc>
+          <w:tcPr>
+            <w:tcW w:w="1329" w:type="pct"/>
+          </w:tcPr>
+          <w:p>
+            <w:pPr>
+              <w:cnfStyle w:val="000000100000" w:firstRow="0" w:lastRow="0" w:firstColumn="0" w:lastColumn="0" w:oddVBand="0" w:evenVBand="0" w:oddHBand="1" w:evenHBand="0" w:firstRowFirstColumn="0" w:firstRowLastColumn="0" w:lastRowFirstColumn="0" w:lastRowLastColumn="0"/>
+              <w:rPr>
+                <w:rFonts w:ascii="Calibri" w:hAnsi="Calibri"/>
+                <w:color w:val="000000"/>
+                <w:sz w:val="20"/>
+                <w:szCs w:val="20"/>
+                <w:lang w:val="en-US"/>
+              </w:rPr>
+            </w:pPr>
+            <w:r>
+              <w:rPr>
+                <w:rFonts w:ascii="Calibri" w:hAnsi="Calibri"/>
+                <w:color w:val="000000"/>
+                <w:sz w:val="20"/>
+                <w:szCs w:val="20"/>
+                <w:lang w:val="en-US"/>
+              </w:rPr>
+              <w:t>Spring Data, Spring Security</w:t>
+            </w:r>
+          </w:p>
+        </w:tc>
+        <w:tc>
+          <w:tcPr>
+            <w:tcW w:w="891" w:type="pct"/>
+          </w:tcPr>
+          <w:p>
+            <w:pPr>
+              <w:cnfStyle w:val="000000100000" w:firstRow="0" w:lastRow="0" w:firstColumn="0" w:lastColumn="0" w:oddVBand="0" w:evenVBand="0" w:oddHBand="1" w:evenHBand="0" w:firstRowFirstColumn="0" w:firstRowLastColumn="0" w:lastRowFirstColumn="0" w:lastRowLastColumn="0"/>
+              <w:rPr>
+                <w:rFonts w:ascii="Calibri" w:hAnsi="Calibri"/>
+                <w:color w:val="4BACC6" w:themeColor="accent5"/>
+                <w:sz w:val="20"/>
+                <w:szCs w:val="20"/>
+              </w:rPr>
+            </w:pPr>
+            <m:oMathPara>
+              <m:oMath>
+                <m:r>
+                  <m:rPr>
+                    <m:sty m:val="p"/>
+                  </m:rPr>
+                  <w:rPr>
+                    <w:rFonts w:ascii="Cambria Math" w:hAnsi="Cambria Math"/>
+                    <w:color w:val="4BACC6" w:themeColor="accent5"/>
+                    <w:sz w:val="20"/>
+                    <w:szCs w:val="20"/>
+                  </w:rPr>
+                  <m:t>∎∎</m:t>
+                </m:r>
+                <m:r>
+                  <m:rPr>
+                    <m:sty m:val="p"/>
+                  </m:rPr>
+                  <w:rPr>
+                    <w:rFonts w:ascii="Cambria Math" w:hAnsi="Cambria Math"/>
+                    <w:color w:val="BFBFBF" w:themeColor="background1" w:themeShade="BF"/>
+                    <w:sz w:val="20"/>
+                    <w:szCs w:val="20"/>
+                  </w:rPr>
+                  <m:t>∎∎∎</m:t>
+                </m:r>
+              </m:oMath>
+            </m:oMathPara>
+          </w:p>
+        </w:tc>
+      </w:tr>
+      <w:tr>
+        <w:trPr>
+          <w:trHeight w:val="244"/>
+        </w:trPr>
+        <w:tc>
+          <w:tcPr>
+            <w:cnfStyle w:val="001000000000" w:firstRow="0" w:lastRow="0" w:firstColumn="1" w:lastColumn="0" w:oddVBand="0" w:evenVBand="0" w:oddHBand="0" w:evenHBand="0" w:firstRowFirstColumn="0" w:firstRowLastColumn="0" w:lastRowFirstColumn="0" w:lastRowLastColumn="0"/>
+            <w:tcW w:w="2011" w:type="pct"/>
+          </w:tcPr>
+          <w:p>
+            <w:pPr>
+              <w:rPr>
+                <w:rFonts w:ascii="Calibri" w:hAnsi="Calibri"/>
+                <w:color w:val="000000"/>
+                <w:sz w:val="20"/>
+                <w:szCs w:val="20"/>
+                <w:lang w:val="en-US"/>
+              </w:rPr>
+            </w:pPr>
+            <w:r>
+              <w:rPr>
+                <w:rFonts w:ascii="Calibri" w:hAnsi="Calibri"/>
+                <w:color w:val="000000"/>
+                <w:sz w:val="20"/>
+                <w:szCs w:val="20"/>
+                <w:lang w:val="en-US"/>
+              </w:rPr>
+              <w:t>S</w:t>
+            </w:r>
+            <w:r>
+              <w:rPr>
+                <w:rFonts w:ascii="Calibri" w:hAnsi="Calibri"/>
+                <w:sz w:val="20"/>
+                <w:szCs w:val="20"/>
+                <w:lang w:val="en-US"/>
+              </w:rPr>
+              <w:t>QL</w:t>
+            </w:r>
+            <w:r>
+              <w:rPr>
+                <w:rFonts w:ascii="Calibri" w:hAnsi="Calibri"/>
+                <w:sz w:val="20"/>
+                <w:szCs w:val="20"/>
+              </w:rPr>
+              <w:t xml:space="preserve"> (</w:t>
+            </w:r>
+            <w:r>
+              <w:rPr>
+                <w:rFonts w:ascii="Calibri" w:hAnsi="Calibri"/>
+                <w:sz w:val="20"/>
+                <w:szCs w:val="20"/>
+                <w:lang w:val="en-US"/>
+              </w:rPr>
+              <w:t>DDL</w:t>
+            </w:r>
+            <w:r>
+              <w:rPr>
+                <w:rFonts w:ascii="Calibri" w:hAnsi="Calibri"/>
+                <w:sz w:val="20"/>
+                <w:szCs w:val="20"/>
+              </w:rPr>
+              <w:t xml:space="preserve">, </w:t>
+            </w:r>
+            <w:r>
+              <w:rPr>
+                <w:rFonts w:ascii="Calibri" w:hAnsi="Calibri"/>
+                <w:sz w:val="20"/>
+                <w:szCs w:val="20"/>
+                <w:lang w:val="en-US"/>
+              </w:rPr>
+              <w:t>DML</w:t>
+            </w:r>
+            <w:r>
+              <w:rPr>
+                <w:rFonts w:ascii="Calibri" w:hAnsi="Calibri"/>
+                <w:sz w:val="20"/>
+                <w:szCs w:val="20"/>
+              </w:rPr>
+              <w:t>)</w:t>
+            </w:r>
+          </w:p>
+        </w:tc>
+        <w:tc>
+          <w:tcPr>
+            <w:tcW w:w="769" w:type="pct"/>
+          </w:tcPr>
           <w:p>
             <w:pPr>
               <w:spacing w:line="240" w:lineRule="exact"/>
-              <w:rPr>
-                <w:rFonts w:ascii="Calibri" w:hAnsi="Calibri"/>
-                <w:color w:val="1F497D" w:themeColor="text2"/>
-                <w:sz w:val="20"/>
-                <w:szCs w:val="20"/>
-                <w:lang w:val="pl-PL"/>
+              <w:cnfStyle w:val="000000000000" w:firstRow="0" w:lastRow="0" w:firstColumn="0" w:lastColumn="0" w:oddVBand="0" w:evenVBand="0" w:oddHBand="0" w:evenHBand="0" w:firstRowFirstColumn="0" w:firstRowLastColumn="0" w:lastRowFirstColumn="0" w:lastRowLastColumn="0"/>
+              <w:rPr>
+                <w:rFonts w:ascii="Calibri" w:hAnsi="Calibri"/>
+                <w:color w:val="4BACC6" w:themeColor="accent5"/>
+                <w:sz w:val="20"/>
+                <w:szCs w:val="20"/>
+                <w:lang w:val="en-GB"/>
               </w:rPr>
             </w:pPr>
             <m:oMathPara>
@@ -1315,66 +1207,59 @@
               </m:oMath>
             </m:oMathPara>
           </w:p>
+        </w:tc>
+        <w:tc>
+          <w:tcPr>
+            <w:tcW w:w="1329" w:type="pct"/>
+          </w:tcPr>
           <w:p>
             <w:pPr>
-              <w:rPr>
-                <w:rFonts w:ascii="Calibri" w:hAnsi="Calibri"/>
-                <w:color w:val="1F497D" w:themeColor="text2"/>
-                <w:sz w:val="20"/>
-                <w:szCs w:val="20"/>
-                <w:lang w:val="pl-PL"/>
+              <w:cnfStyle w:val="000000000000" w:firstRow="0" w:lastRow="0" w:firstColumn="0" w:lastColumn="0" w:oddVBand="0" w:evenVBand="0" w:oddHBand="0" w:evenHBand="0" w:firstRowFirstColumn="0" w:firstRowLastColumn="0" w:lastRowFirstColumn="0" w:lastRowLastColumn="0"/>
+              <w:rPr>
+                <w:rFonts w:ascii="Calibri" w:hAnsi="Calibri"/>
+                <w:color w:val="000000"/>
+                <w:sz w:val="20"/>
+                <w:szCs w:val="20"/>
+                <w:lang w:val="en-US"/>
               </w:rPr>
             </w:pPr>
-            <m:oMathPara>
-              <m:oMath>
-                <m:r>
-                  <m:rPr>
-                    <m:sty m:val="p"/>
-                  </m:rPr>
-                  <w:rPr>
-                    <w:rFonts w:ascii="Cambria Math" w:hAnsi="Cambria Math"/>
-                    <w:color w:val="4BACC6" w:themeColor="accent5"/>
-                    <w:sz w:val="20"/>
-                    <w:szCs w:val="20"/>
-                  </w:rPr>
-                  <m:t>∎∎</m:t>
-                </m:r>
-                <m:r>
-                  <m:rPr>
-                    <m:sty m:val="p"/>
-                  </m:rPr>
-                  <w:rPr>
-                    <w:rFonts w:ascii="Cambria Math" w:hAnsi="Cambria Math"/>
-                    <w:color w:val="4BACC6" w:themeColor="accent5"/>
-                    <w:sz w:val="20"/>
-                    <w:szCs w:val="20"/>
-                  </w:rPr>
-                  <m:t>∎</m:t>
-                </m:r>
-                <m:r>
-                  <m:rPr>
-                    <m:sty m:val="p"/>
-                  </m:rPr>
-                  <w:rPr>
-                    <w:rFonts w:ascii="Cambria Math" w:hAnsi="Cambria Math"/>
-                    <w:color w:val="BFBFBF" w:themeColor="background1" w:themeShade="BF"/>
-                    <w:sz w:val="20"/>
-                    <w:szCs w:val="20"/>
-                  </w:rPr>
-                  <m:t>∎∎</m:t>
-                </m:r>
-              </m:oMath>
-            </m:oMathPara>
+            <w:proofErr w:type="spellStart"/>
+            <w:r>
+              <w:rPr>
+                <w:rFonts w:ascii="Calibri" w:hAnsi="Calibri"/>
+                <w:color w:val="000000"/>
+                <w:sz w:val="20"/>
+                <w:szCs w:val="20"/>
+                <w:lang w:val="en-US"/>
+              </w:rPr>
+              <w:t>Freemarker</w:t>
+            </w:r>
+            <w:proofErr w:type="spellEnd"/>
+            <w:r>
+              <w:rPr>
+                <w:rFonts w:ascii="Calibri" w:hAnsi="Calibri"/>
+                <w:color w:val="000000"/>
+                <w:sz w:val="20"/>
+                <w:szCs w:val="20"/>
+                <w:lang w:val="en-US"/>
+              </w:rPr>
+              <w:t xml:space="preserve"> template</w:t>
+            </w:r>
           </w:p>
+        </w:tc>
+        <w:tc>
+          <w:tcPr>
+            <w:tcW w:w="891" w:type="pct"/>
+          </w:tcPr>
           <w:p>
             <w:pPr>
               <w:spacing w:line="240" w:lineRule="exact"/>
-              <w:rPr>
-                <w:rFonts w:ascii="Calibri" w:hAnsi="Calibri"/>
-                <w:color w:val="1F497D" w:themeColor="text2"/>
-                <w:sz w:val="20"/>
-                <w:szCs w:val="20"/>
-                <w:lang w:val="pl-PL"/>
+              <w:cnfStyle w:val="000000000000" w:firstRow="0" w:lastRow="0" w:firstColumn="0" w:lastColumn="0" w:oddVBand="0" w:evenVBand="0" w:oddHBand="0" w:evenHBand="0" w:firstRowFirstColumn="0" w:firstRowLastColumn="0" w:lastRowFirstColumn="0" w:lastRowLastColumn="0"/>
+              <w:rPr>
+                <w:rFonts w:ascii="Calibri" w:hAnsi="Calibri"/>
+                <w:color w:val="4BACC6" w:themeColor="accent5"/>
+                <w:sz w:val="20"/>
+                <w:szCs w:val="20"/>
               </w:rPr>
             </w:pPr>
             <m:oMathPara>
@@ -1406,15 +1291,82 @@
               </m:oMath>
             </m:oMathPara>
           </w:p>
+        </w:tc>
+      </w:tr>
+      <w:tr>
+        <w:trPr>
+          <w:cnfStyle w:val="000000100000" w:firstRow="0" w:lastRow="0" w:firstColumn="0" w:lastColumn="0" w:oddVBand="0" w:evenVBand="0" w:oddHBand="1" w:evenHBand="0" w:firstRowFirstColumn="0" w:firstRowLastColumn="0" w:lastRowFirstColumn="0" w:lastRowLastColumn="0"/>
+          <w:trHeight w:val="238"/>
+        </w:trPr>
+        <w:tc>
+          <w:tcPr>
+            <w:cnfStyle w:val="001000000000" w:firstRow="0" w:lastRow="0" w:firstColumn="1" w:lastColumn="0" w:oddVBand="0" w:evenVBand="0" w:oddHBand="0" w:evenHBand="0" w:firstRowFirstColumn="0" w:firstRowLastColumn="0" w:lastRowFirstColumn="0" w:lastRowLastColumn="0"/>
+            <w:tcW w:w="2011" w:type="pct"/>
+          </w:tcPr>
           <w:p>
             <w:pPr>
-              <w:spacing w:line="240" w:lineRule="exact"/>
-              <w:rPr>
-                <w:rFonts w:ascii="Calibri" w:hAnsi="Calibri"/>
-                <w:color w:val="1F497D" w:themeColor="text2"/>
-                <w:sz w:val="20"/>
-                <w:szCs w:val="20"/>
-                <w:lang w:val="pl-PL"/>
+              <w:rPr>
+                <w:rFonts w:ascii="Calibri" w:hAnsi="Calibri"/>
+                <w:color w:val="000000"/>
+                <w:sz w:val="20"/>
+                <w:szCs w:val="20"/>
+                <w:lang w:val="en-US"/>
+              </w:rPr>
+            </w:pPr>
+            <w:r>
+              <w:rPr>
+                <w:rFonts w:ascii="Calibri" w:hAnsi="Calibri"/>
+                <w:color w:val="000000"/>
+                <w:sz w:val="20"/>
+                <w:szCs w:val="20"/>
+                <w:lang w:val="en-US"/>
+              </w:rPr>
+              <w:t>HTML</w:t>
+            </w:r>
+            <w:r>
+              <w:rPr>
+                <w:rFonts w:ascii="Calibri" w:hAnsi="Calibri"/>
+                <w:color w:val="000000"/>
+                <w:sz w:val="20"/>
+                <w:szCs w:val="20"/>
+                <w:lang w:val="en-US"/>
+              </w:rPr>
+              <w:t xml:space="preserve">, </w:t>
+            </w:r>
+            <w:r>
+              <w:rPr>
+                <w:rFonts w:ascii="Calibri" w:hAnsi="Calibri"/>
+                <w:color w:val="000000"/>
+                <w:sz w:val="20"/>
+                <w:szCs w:val="20"/>
+                <w:lang w:val="en-US"/>
+              </w:rPr>
+              <w:t>CSS</w:t>
+            </w:r>
+            <w:r>
+              <w:rPr>
+                <w:rFonts w:ascii="Calibri" w:hAnsi="Calibri"/>
+                <w:color w:val="000000"/>
+                <w:sz w:val="20"/>
+                <w:szCs w:val="20"/>
+                <w:lang w:val="en-US"/>
+              </w:rPr>
+              <w:t xml:space="preserve"> </w:t>
+            </w:r>
+          </w:p>
+        </w:tc>
+        <w:tc>
+          <w:tcPr>
+            <w:tcW w:w="769" w:type="pct"/>
+          </w:tcPr>
+          <w:p>
+            <w:pPr>
+              <w:cnfStyle w:val="000000100000" w:firstRow="0" w:lastRow="0" w:firstColumn="0" w:lastColumn="0" w:oddVBand="0" w:evenVBand="0" w:oddHBand="1" w:evenHBand="0" w:firstRowFirstColumn="0" w:firstRowLastColumn="0" w:lastRowFirstColumn="0" w:lastRowLastColumn="0"/>
+              <w:rPr>
+                <w:rFonts w:ascii="Calibri" w:hAnsi="Calibri"/>
+                <w:color w:val="4BACC6" w:themeColor="accent5"/>
+                <w:sz w:val="20"/>
+                <w:szCs w:val="20"/>
               </w:rPr>
             </w:pPr>
             <m:oMathPara>
@@ -1446,58 +1398,6 @@
               </m:oMath>
             </m:oMathPara>
           </w:p>
-          <w:p>
-            <w:pPr>
-              <w:spacing w:line="240" w:lineRule="exact"/>
-              <w:rPr>
-                <w:rFonts w:ascii="Calibri" w:hAnsi="Calibri"/>
-                <w:color w:val="1F497D" w:themeColor="text2"/>
-                <w:sz w:val="20"/>
-                <w:szCs w:val="20"/>
-                <w:lang w:val="pl-PL"/>
-              </w:rPr>
-            </w:pPr>
-            <m:oMathPara>
-              <m:oMath>
-                <m:r>
-                  <m:rPr>
-                    <m:sty m:val="p"/>
-                  </m:rPr>
-                  <w:rPr>
-                    <w:rFonts w:ascii="Cambria Math" w:hAnsi="Cambria Math"/>
-                    <w:color w:val="4BACC6" w:themeColor="accent5"/>
-                    <w:sz w:val="20"/>
-                    <w:szCs w:val="20"/>
-                  </w:rPr>
-                  <m:t>∎∎</m:t>
-                </m:r>
-                <m:r>
-                  <m:rPr>
-                    <m:sty m:val="p"/>
-                  </m:rPr>
-                  <w:rPr>
-                    <w:rFonts w:ascii="Cambria Math" w:hAnsi="Cambria Math"/>
-                    <w:color w:val="BFBFBF" w:themeColor="background1" w:themeShade="BF"/>
-                    <w:sz w:val="20"/>
-                    <w:szCs w:val="20"/>
-                  </w:rPr>
-                  <m:t>∎</m:t>
-                </m:r>
-                <m:r>
-                  <m:rPr>
-                    <m:sty m:val="p"/>
-                  </m:rPr>
-                  <w:rPr>
-                    <w:rFonts w:ascii="Cambria Math" w:hAnsi="Cambria Math"/>
-                    <w:color w:val="BFBFBF" w:themeColor="background1" w:themeShade="BF"/>
-                    <w:sz w:val="20"/>
-                    <w:szCs w:val="20"/>
-                  </w:rPr>
-                  <m:t>∎∎</m:t>
-                </m:r>
-              </m:oMath>
-            </m:oMathPara>
-          </w:p>
         </w:tc>
         <w:tc>
           <w:tcPr>
@@ -1505,57 +1405,7 @@
           </w:tcPr>
           <w:p>
             <w:pPr>
-              <w:rPr>
-                <w:rFonts w:ascii="Calibri" w:hAnsi="Calibri"/>
-                <w:color w:val="000000"/>
-                <w:sz w:val="20"/>
-                <w:szCs w:val="20"/>
-                <w:lang w:val="en-US"/>
-              </w:rPr>
-            </w:pPr>
-            <w:r>
-              <w:rPr>
-                <w:rFonts w:ascii="Calibri" w:hAnsi="Calibri"/>
-                <w:color w:val="000000"/>
-                <w:sz w:val="20"/>
-                <w:szCs w:val="20"/>
-                <w:lang w:val="en-US"/>
-              </w:rPr>
-              <w:t xml:space="preserve">Spring </w:t>
-            </w:r>
-            <w:r>
-              <w:rPr>
-                <w:rFonts w:ascii="Calibri" w:hAnsi="Calibri"/>
-                <w:color w:val="000000"/>
-                <w:sz w:val="20"/>
-                <w:szCs w:val="20"/>
-                <w:lang w:val="en-US"/>
-              </w:rPr>
-              <w:t xml:space="preserve">Web </w:t>
-            </w:r>
-            <w:r>
-              <w:rPr>
-                <w:rFonts w:ascii="Calibri" w:hAnsi="Calibri"/>
-                <w:color w:val="000000"/>
-                <w:sz w:val="20"/>
-                <w:szCs w:val="20"/>
-                <w:lang w:val="en-US"/>
-              </w:rPr>
-              <w:t>MVC</w:t>
-            </w:r>
-            <w:r>
-              <w:rPr>
-                <w:rFonts w:ascii="Calibri" w:hAnsi="Calibri"/>
-                <w:color w:val="000000"/>
-                <w:sz w:val="20"/>
-                <w:szCs w:val="20"/>
-                <w:lang w:val="en-US"/>
-              </w:rPr>
-              <w:t>, Spring Boot, Spring Data, Spring Security</w:t>
-            </w:r>
-          </w:p>
-          <w:p>
-            <w:pPr>
+              <w:cnfStyle w:val="000000100000" w:firstRow="0" w:lastRow="0" w:firstColumn="0" w:lastColumn="0" w:oddVBand="0" w:evenVBand="0" w:oddHBand="1" w:evenHBand="0" w:firstRowFirstColumn="0" w:firstRowLastColumn="0" w:lastRowFirstColumn="0" w:lastRowLastColumn="0"/>
               <w:rPr>
                 <w:rFonts w:ascii="Calibri" w:hAnsi="Calibri"/>
                 <w:color w:val="000000"/>
@@ -1568,122 +1418,21 @@
             <w:r>
               <w:rPr>
                 <w:rFonts w:ascii="Calibri" w:hAnsi="Calibri"/>
-                <w:color w:val="000000"/>
                 <w:sz w:val="20"/>
                 <w:szCs w:val="20"/>
                 <w:lang w:val="en-US"/>
               </w:rPr>
-              <w:t>Freemarker</w:t>
+              <w:t>Atlassian</w:t>
             </w:r>
             <w:proofErr w:type="spellEnd"/>
             <w:r>
               <w:rPr>
                 <w:rFonts w:ascii="Calibri" w:hAnsi="Calibri"/>
-                <w:color w:val="000000"/>
                 <w:sz w:val="20"/>
                 <w:szCs w:val="20"/>
                 <w:lang w:val="en-US"/>
               </w:rPr>
-              <w:t xml:space="preserve"> template</w:t>
-            </w:r>
-          </w:p>
-          <w:p>
-            <w:pPr>
-              <w:rPr>
-                <w:rFonts w:ascii="Calibri" w:hAnsi="Calibri"/>
-                <w:sz w:val="20"/>
-                <w:szCs w:val="20"/>
-                <w:lang w:val="en-US"/>
-              </w:rPr>
-            </w:pPr>
-            <w:proofErr w:type="spellStart"/>
-            <w:r>
-              <w:rPr>
-                <w:rFonts w:ascii="Calibri" w:hAnsi="Calibri"/>
-                <w:sz w:val="20"/>
-                <w:szCs w:val="20"/>
-                <w:lang w:val="en-US"/>
-              </w:rPr>
-              <w:t>Atlassian</w:t>
-            </w:r>
-            <w:proofErr w:type="spellEnd"/>
-            <w:r>
-              <w:rPr>
-                <w:rFonts w:ascii="Calibri" w:hAnsi="Calibri"/>
-                <w:sz w:val="20"/>
-                <w:szCs w:val="20"/>
-                <w:lang w:val="en-US"/>
-              </w:rPr>
               <w:t xml:space="preserve"> Jira</w:t>
-            </w:r>
-          </w:p>
-          <w:p>
-            <w:pPr>
-              <w:rPr>
-                <w:rFonts w:ascii="Calibri" w:hAnsi="Calibri"/>
-                <w:sz w:val="20"/>
-                <w:szCs w:val="20"/>
-                <w:lang w:val="en-US"/>
-              </w:rPr>
-            </w:pPr>
-            <w:r>
-              <w:rPr>
-                <w:rFonts w:ascii="Calibri" w:hAnsi="Calibri"/>
-                <w:sz w:val="20"/>
-                <w:szCs w:val="20"/>
-                <w:lang w:val="en-US"/>
-              </w:rPr>
-              <w:t>UNIX</w:t>
-            </w:r>
-            <w:r>
-              <w:rPr>
-                <w:rFonts w:ascii="Calibri" w:hAnsi="Calibri"/>
-                <w:sz w:val="20"/>
-                <w:szCs w:val="20"/>
-                <w:lang w:val="en-US"/>
-              </w:rPr>
-              <w:t xml:space="preserve"> shell</w:t>
-            </w:r>
-          </w:p>
-          <w:p>
-            <w:pPr>
-              <w:rPr>
-                <w:rFonts w:ascii="Calibri" w:hAnsi="Calibri"/>
-                <w:sz w:val="20"/>
-                <w:szCs w:val="20"/>
-                <w:lang w:val="en-US"/>
-              </w:rPr>
-            </w:pPr>
-            <w:r>
-              <w:rPr>
-                <w:rFonts w:ascii="Calibri" w:hAnsi="Calibri"/>
-                <w:sz w:val="20"/>
-                <w:szCs w:val="20"/>
-                <w:lang w:val="en-US"/>
-              </w:rPr>
-              <w:t>Maven</w:t>
-            </w:r>
-          </w:p>
-          <w:p>
-            <w:pPr>
-              <w:rPr>
-                <w:rFonts w:asciiTheme="minorHAnsi" w:hAnsiTheme="minorHAnsi"/>
-                <w:color w:val="1F497D"/>
-                <w:sz w:val="28"/>
-                <w:szCs w:val="28"/>
-                <w:u w:val="single"/>
-                <w:lang w:val="en-US"/>
-              </w:rPr>
-            </w:pPr>
-            <w:r>
-              <w:rPr>
-                <w:rFonts w:ascii="Calibri" w:hAnsi="Calibri"/>
-                <w:color w:val="000000"/>
-                <w:sz w:val="20"/>
-                <w:szCs w:val="20"/>
-                <w:lang w:val="en-US"/>
-              </w:rPr>
-              <w:t>Selenium</w:t>
             </w:r>
           </w:p>
         </w:tc>
@@ -1693,12 +1442,13 @@
           </w:tcPr>
           <w:p>
             <w:pPr>
-              <w:rPr>
-                <w:rFonts w:ascii="Calibri" w:hAnsi="Calibri"/>
-                <w:color w:val="BFBFBF" w:themeColor="background1" w:themeShade="BF"/>
-                <w:sz w:val="20"/>
-                <w:szCs w:val="20"/>
-                <w:lang w:val="pl-PL"/>
+              <w:spacing w:line="240" w:lineRule="exact"/>
+              <w:cnfStyle w:val="000000100000" w:firstRow="0" w:lastRow="0" w:firstColumn="0" w:lastColumn="0" w:oddVBand="0" w:evenVBand="0" w:oddHBand="1" w:evenHBand="0" w:firstRowFirstColumn="0" w:firstRowLastColumn="0" w:lastRowFirstColumn="0" w:lastRowLastColumn="0"/>
+              <w:rPr>
+                <w:rFonts w:ascii="Calibri" w:hAnsi="Calibri"/>
+                <w:color w:val="4BACC6" w:themeColor="accent5"/>
+                <w:sz w:val="20"/>
+                <w:szCs w:val="20"/>
               </w:rPr>
             </w:pPr>
             <m:oMathPara>
@@ -1730,26 +1480,92 @@
               </m:oMath>
             </m:oMathPara>
           </w:p>
+        </w:tc>
+      </w:tr>
+      <w:tr>
+        <w:trPr>
+          <w:trHeight w:val="256"/>
+        </w:trPr>
+        <w:tc>
+          <w:tcPr>
+            <w:cnfStyle w:val="001000000000" w:firstRow="0" w:lastRow="0" w:firstColumn="1" w:lastColumn="0" w:oddVBand="0" w:evenVBand="0" w:oddHBand="0" w:evenHBand="0" w:firstRowFirstColumn="0" w:firstRowLastColumn="0" w:lastRowFirstColumn="0" w:lastRowLastColumn="0"/>
+            <w:tcW w:w="2011" w:type="pct"/>
+          </w:tcPr>
           <w:p>
             <w:pPr>
               <w:rPr>
                 <w:rFonts w:ascii="Calibri" w:hAnsi="Calibri"/>
-                <w:color w:val="BFBFBF" w:themeColor="background1" w:themeShade="BF"/>
-                <w:sz w:val="20"/>
-                <w:szCs w:val="20"/>
-                <w:lang w:val="pl-PL"/>
+                <w:color w:val="000000"/>
+                <w:sz w:val="20"/>
+                <w:szCs w:val="20"/>
+                <w:lang w:val="en-US"/>
               </w:rPr>
             </w:pPr>
+            <w:r>
+              <w:rPr>
+                <w:rFonts w:ascii="Calibri" w:hAnsi="Calibri"/>
+                <w:color w:val="000000"/>
+                <w:sz w:val="20"/>
+                <w:szCs w:val="20"/>
+                <w:lang w:val="en-US"/>
+              </w:rPr>
+              <w:t>XML</w:t>
+            </w:r>
+            <w:r>
+              <w:rPr>
+                <w:rFonts w:ascii="Calibri" w:hAnsi="Calibri"/>
+                <w:color w:val="000000"/>
+                <w:sz w:val="20"/>
+                <w:szCs w:val="20"/>
+                <w:lang w:val="en-US"/>
+              </w:rPr>
+              <w:t xml:space="preserve">, </w:t>
+            </w:r>
+            <w:r>
+              <w:rPr>
+                <w:rFonts w:ascii="Calibri" w:hAnsi="Calibri"/>
+                <w:color w:val="000000"/>
+                <w:sz w:val="20"/>
+                <w:szCs w:val="20"/>
+                <w:lang w:val="en-US"/>
+              </w:rPr>
+              <w:t>JSON</w:t>
+            </w:r>
+            <w:r>
+              <w:rPr>
+                <w:rFonts w:ascii="Calibri" w:hAnsi="Calibri"/>
+                <w:color w:val="000000"/>
+                <w:sz w:val="20"/>
+                <w:szCs w:val="20"/>
+                <w:lang w:val="en-US"/>
+              </w:rPr>
+              <w:t xml:space="preserve">, </w:t>
+            </w:r>
+            <w:r>
+              <w:rPr>
+                <w:rFonts w:ascii="Calibri" w:hAnsi="Calibri"/>
+                <w:color w:val="000000"/>
+                <w:sz w:val="20"/>
+                <w:szCs w:val="20"/>
+                <w:lang w:val="en-US"/>
+              </w:rPr>
+              <w:t>XPath</w:t>
+            </w:r>
           </w:p>
+        </w:tc>
+        <w:tc>
+          <w:tcPr>
+            <w:tcW w:w="769" w:type="pct"/>
+          </w:tcPr>
           <w:p>
             <w:pPr>
               <w:spacing w:line="240" w:lineRule="exact"/>
-              <w:rPr>
-                <w:rFonts w:ascii="Calibri" w:hAnsi="Calibri"/>
-                <w:color w:val="1F497D" w:themeColor="text2"/>
-                <w:sz w:val="20"/>
-                <w:szCs w:val="20"/>
-                <w:lang w:val="pl-PL"/>
+              <w:cnfStyle w:val="000000000000" w:firstRow="0" w:lastRow="0" w:firstColumn="0" w:lastColumn="0" w:oddVBand="0" w:evenVBand="0" w:oddHBand="0" w:evenHBand="0" w:firstRowFirstColumn="0" w:firstRowLastColumn="0" w:lastRowFirstColumn="0" w:lastRowLastColumn="0"/>
+              <w:rPr>
+                <w:rFonts w:ascii="Calibri" w:hAnsi="Calibri"/>
+                <w:color w:val="4BACC6" w:themeColor="accent5"/>
+                <w:sz w:val="20"/>
+                <w:szCs w:val="20"/>
               </w:rPr>
             </w:pPr>
             <m:oMathPara>
@@ -1781,15 +1597,279 @@
               </m:oMath>
             </m:oMathPara>
           </w:p>
+        </w:tc>
+        <w:tc>
+          <w:tcPr>
+            <w:tcW w:w="1329" w:type="pct"/>
+          </w:tcPr>
+          <w:p>
+            <w:pPr>
+              <w:cnfStyle w:val="000000000000" w:firstRow="0" w:lastRow="0" w:firstColumn="0" w:lastColumn="0" w:oddVBand="0" w:evenVBand="0" w:oddHBand="0" w:evenHBand="0" w:firstRowFirstColumn="0" w:firstRowLastColumn="0" w:lastRowFirstColumn="0" w:lastRowLastColumn="0"/>
+              <w:rPr>
+                <w:rFonts w:ascii="Calibri" w:hAnsi="Calibri"/>
+                <w:sz w:val="20"/>
+                <w:szCs w:val="20"/>
+                <w:lang w:val="en-US"/>
+              </w:rPr>
+            </w:pPr>
+            <w:r>
+              <w:rPr>
+                <w:rFonts w:ascii="Calibri" w:hAnsi="Calibri"/>
+                <w:sz w:val="20"/>
+                <w:szCs w:val="20"/>
+                <w:lang w:val="en-US"/>
+              </w:rPr>
+              <w:t>UNIX</w:t>
+            </w:r>
+            <w:r>
+              <w:rPr>
+                <w:rFonts w:ascii="Calibri" w:hAnsi="Calibri"/>
+                <w:sz w:val="20"/>
+                <w:szCs w:val="20"/>
+                <w:lang w:val="en-US"/>
+              </w:rPr>
+              <w:t xml:space="preserve"> shell</w:t>
+            </w:r>
+          </w:p>
+        </w:tc>
+        <w:tc>
+          <w:tcPr>
+            <w:tcW w:w="891" w:type="pct"/>
+          </w:tcPr>
           <w:p>
             <w:pPr>
               <w:spacing w:line="240" w:lineRule="exact"/>
-              <w:rPr>
-                <w:rFonts w:asciiTheme="minorHAnsi" w:hAnsiTheme="minorHAnsi"/>
-                <w:color w:val="BFBFBF" w:themeColor="background1" w:themeShade="BF"/>
-                <w:sz w:val="20"/>
-                <w:szCs w:val="20"/>
-                <w:lang w:val="pl-PL"/>
+              <w:cnfStyle w:val="000000000000" w:firstRow="0" w:lastRow="0" w:firstColumn="0" w:lastColumn="0" w:oddVBand="0" w:evenVBand="0" w:oddHBand="0" w:evenHBand="0" w:firstRowFirstColumn="0" w:firstRowLastColumn="0" w:lastRowFirstColumn="0" w:lastRowLastColumn="0"/>
+              <w:rPr>
+                <w:rFonts w:ascii="Calibri" w:hAnsi="Calibri"/>
+                <w:color w:val="4BACC6" w:themeColor="accent5"/>
+                <w:sz w:val="20"/>
+                <w:szCs w:val="20"/>
+              </w:rPr>
+            </w:pPr>
+            <m:oMathPara>
+              <m:oMath>
+                <m:r>
+                  <m:rPr>
+                    <m:sty m:val="p"/>
+                  </m:rPr>
+                  <w:rPr>
+                    <w:rFonts w:ascii="Cambria Math" w:hAnsi="Cambria Math"/>
+                    <w:color w:val="4BACC6" w:themeColor="accent5"/>
+                    <w:sz w:val="20"/>
+                    <w:szCs w:val="20"/>
+                  </w:rPr>
+                  <m:t>∎∎∎∎</m:t>
+                </m:r>
+                <m:r>
+                  <m:rPr>
+                    <m:sty m:val="p"/>
+                  </m:rPr>
+                  <w:rPr>
+                    <w:rFonts w:ascii="Cambria Math" w:hAnsi="Cambria Math"/>
+                    <w:color w:val="BFBFBF" w:themeColor="background1" w:themeShade="BF"/>
+                    <w:sz w:val="20"/>
+                    <w:szCs w:val="20"/>
+                  </w:rPr>
+                  <m:t>∎</m:t>
+                </m:r>
+              </m:oMath>
+            </m:oMathPara>
+          </w:p>
+        </w:tc>
+      </w:tr>
+      <w:tr>
+        <w:trPr>
+          <w:cnfStyle w:val="000000100000" w:firstRow="0" w:lastRow="0" w:firstColumn="0" w:lastColumn="0" w:oddVBand="0" w:evenVBand="0" w:oddHBand="1" w:evenHBand="0" w:firstRowFirstColumn="0" w:firstRowLastColumn="0" w:lastRowFirstColumn="0" w:lastRowLastColumn="0"/>
+          <w:trHeight w:val="275"/>
+        </w:trPr>
+        <w:tc>
+          <w:tcPr>
+            <w:cnfStyle w:val="001000000000" w:firstRow="0" w:lastRow="0" w:firstColumn="1" w:lastColumn="0" w:oddVBand="0" w:evenVBand="0" w:oddHBand="0" w:evenHBand="0" w:firstRowFirstColumn="0" w:firstRowLastColumn="0" w:lastRowFirstColumn="0" w:lastRowLastColumn="0"/>
+            <w:tcW w:w="2011" w:type="pct"/>
+          </w:tcPr>
+          <w:p>
+            <w:pPr>
+              <w:rPr>
+                <w:rFonts w:ascii="Calibri" w:hAnsi="Calibri"/>
+                <w:color w:val="000000"/>
+                <w:sz w:val="20"/>
+                <w:szCs w:val="20"/>
+                <w:lang w:val="en-US"/>
+              </w:rPr>
+            </w:pPr>
+            <w:r>
+              <w:rPr>
+                <w:rFonts w:ascii="Calibri" w:hAnsi="Calibri"/>
+                <w:color w:val="000000"/>
+                <w:sz w:val="20"/>
+                <w:szCs w:val="20"/>
+                <w:lang w:val="en-US"/>
+              </w:rPr>
+              <w:t>REST and SOAP web services theory</w:t>
+            </w:r>
+          </w:p>
+        </w:tc>
+        <w:tc>
+          <w:tcPr>
+            <w:tcW w:w="769" w:type="pct"/>
+          </w:tcPr>
+          <w:p>
+            <w:pPr>
+              <w:spacing w:line="240" w:lineRule="exact"/>
+              <w:cnfStyle w:val="000000100000" w:firstRow="0" w:lastRow="0" w:firstColumn="0" w:lastColumn="0" w:oddVBand="0" w:evenVBand="0" w:oddHBand="1" w:evenHBand="0" w:firstRowFirstColumn="0" w:firstRowLastColumn="0" w:lastRowFirstColumn="0" w:lastRowLastColumn="0"/>
+              <w:rPr>
+                <w:rFonts w:ascii="Calibri" w:hAnsi="Calibri"/>
+                <w:color w:val="4BACC6" w:themeColor="accent5"/>
+                <w:sz w:val="20"/>
+                <w:szCs w:val="20"/>
+              </w:rPr>
+            </w:pPr>
+            <m:oMathPara>
+              <m:oMath>
+                <m:r>
+                  <m:rPr>
+                    <m:sty m:val="p"/>
+                  </m:rPr>
+                  <w:rPr>
+                    <w:rFonts w:ascii="Cambria Math" w:hAnsi="Cambria Math"/>
+                    <w:color w:val="4BACC6" w:themeColor="accent5"/>
+                    <w:sz w:val="20"/>
+                    <w:szCs w:val="20"/>
+                  </w:rPr>
+                  <m:t>∎∎∎</m:t>
+                </m:r>
+                <m:r>
+                  <m:rPr>
+                    <m:sty m:val="p"/>
+                  </m:rPr>
+                  <w:rPr>
+                    <w:rFonts w:ascii="Cambria Math" w:hAnsi="Cambria Math"/>
+                    <w:color w:val="BFBFBF" w:themeColor="background1" w:themeShade="BF"/>
+                    <w:sz w:val="20"/>
+                    <w:szCs w:val="20"/>
+                  </w:rPr>
+                  <m:t>∎∎</m:t>
+                </m:r>
+              </m:oMath>
+            </m:oMathPara>
+          </w:p>
+        </w:tc>
+        <w:tc>
+          <w:tcPr>
+            <w:tcW w:w="1329" w:type="pct"/>
+          </w:tcPr>
+          <w:p>
+            <w:pPr>
+              <w:cnfStyle w:val="000000100000" w:firstRow="0" w:lastRow="0" w:firstColumn="0" w:lastColumn="0" w:oddVBand="0" w:evenVBand="0" w:oddHBand="1" w:evenHBand="0" w:firstRowFirstColumn="0" w:firstRowLastColumn="0" w:lastRowFirstColumn="0" w:lastRowLastColumn="0"/>
+              <w:rPr>
+                <w:rFonts w:ascii="Calibri" w:hAnsi="Calibri"/>
+                <w:sz w:val="20"/>
+                <w:szCs w:val="20"/>
+                <w:lang w:val="en-US"/>
+              </w:rPr>
+            </w:pPr>
+            <w:r>
+              <w:rPr>
+                <w:rFonts w:ascii="Calibri" w:hAnsi="Calibri"/>
+                <w:sz w:val="20"/>
+                <w:szCs w:val="20"/>
+                <w:lang w:val="en-US"/>
+              </w:rPr>
+              <w:t>Maven</w:t>
+            </w:r>
+          </w:p>
+        </w:tc>
+        <w:tc>
+          <w:tcPr>
+            <w:tcW w:w="891" w:type="pct"/>
+          </w:tcPr>
+          <w:p>
+            <w:pPr>
+              <w:spacing w:line="240" w:lineRule="exact"/>
+              <w:cnfStyle w:val="000000100000" w:firstRow="0" w:lastRow="0" w:firstColumn="0" w:lastColumn="0" w:oddVBand="0" w:evenVBand="0" w:oddHBand="1" w:evenHBand="0" w:firstRowFirstColumn="0" w:firstRowLastColumn="0" w:lastRowFirstColumn="0" w:lastRowLastColumn="0"/>
+              <w:rPr>
+                <w:rFonts w:ascii="Calibri" w:hAnsi="Calibri"/>
+                <w:color w:val="4BACC6" w:themeColor="accent5"/>
+                <w:sz w:val="20"/>
+                <w:szCs w:val="20"/>
+              </w:rPr>
+            </w:pPr>
+            <m:oMathPara>
+              <m:oMath>
+                <m:r>
+                  <m:rPr>
+                    <m:sty m:val="p"/>
+                  </m:rPr>
+                  <w:rPr>
+                    <w:rFonts w:ascii="Cambria Math" w:hAnsi="Cambria Math"/>
+                    <w:color w:val="4BACC6" w:themeColor="accent5"/>
+                    <w:sz w:val="20"/>
+                    <w:szCs w:val="20"/>
+                  </w:rPr>
+                  <m:t>∎∎∎</m:t>
+                </m:r>
+                <m:r>
+                  <m:rPr>
+                    <m:sty m:val="p"/>
+                  </m:rPr>
+                  <w:rPr>
+                    <w:rFonts w:ascii="Cambria Math" w:hAnsi="Cambria Math"/>
+                    <w:color w:val="BFBFBF" w:themeColor="background1" w:themeShade="BF"/>
+                    <w:sz w:val="20"/>
+                    <w:szCs w:val="20"/>
+                  </w:rPr>
+                  <m:t>∎∎</m:t>
+                </m:r>
+              </m:oMath>
+            </m:oMathPara>
+          </w:p>
+        </w:tc>
+      </w:tr>
+      <w:tr>
+        <w:trPr>
+          <w:trHeight w:val="200"/>
+        </w:trPr>
+        <w:tc>
+          <w:tcPr>
+            <w:cnfStyle w:val="001000000000" w:firstRow="0" w:lastRow="0" w:firstColumn="1" w:lastColumn="0" w:oddVBand="0" w:evenVBand="0" w:oddHBand="0" w:evenHBand="0" w:firstRowFirstColumn="0" w:firstRowLastColumn="0" w:lastRowFirstColumn="0" w:lastRowLastColumn="0"/>
+            <w:tcW w:w="2011" w:type="pct"/>
+          </w:tcPr>
+          <w:p>
+            <w:pPr>
+              <w:rPr>
+                <w:rFonts w:ascii="Calibri" w:hAnsi="Calibri"/>
+                <w:color w:val="000000"/>
+                <w:sz w:val="20"/>
+                <w:szCs w:val="20"/>
+                <w:lang w:val="en-US"/>
+              </w:rPr>
+            </w:pPr>
+            <w:r>
+              <w:rPr>
+                <w:rFonts w:ascii="Calibri" w:hAnsi="Calibri"/>
+                <w:color w:val="000000"/>
+                <w:sz w:val="20"/>
+                <w:szCs w:val="20"/>
+                <w:lang w:val="en-US"/>
+              </w:rPr>
+              <w:t>Jackson, JAXB, GSON</w:t>
+            </w:r>
+          </w:p>
+        </w:tc>
+        <w:tc>
+          <w:tcPr>
+            <w:tcW w:w="769" w:type="pct"/>
+          </w:tcPr>
+          <w:p>
+            <w:pPr>
+              <w:spacing w:line="240" w:lineRule="exact"/>
+              <w:cnfStyle w:val="000000000000" w:firstRow="0" w:lastRow="0" w:firstColumn="0" w:lastColumn="0" w:oddVBand="0" w:evenVBand="0" w:oddHBand="0" w:evenHBand="0" w:firstRowFirstColumn="0" w:firstRowLastColumn="0" w:lastRowFirstColumn="0" w:lastRowLastColumn="0"/>
+              <w:rPr>
+                <w:rFonts w:ascii="Calibri" w:hAnsi="Calibri"/>
+                <w:color w:val="4BACC6" w:themeColor="accent5"/>
+                <w:sz w:val="20"/>
+                <w:szCs w:val="20"/>
               </w:rPr>
             </w:pPr>
             <m:oMathPara>
@@ -1821,94 +1901,45 @@
               </m:oMath>
             </m:oMathPara>
           </w:p>
+        </w:tc>
+        <w:tc>
+          <w:tcPr>
+            <w:tcW w:w="1329" w:type="pct"/>
+          </w:tcPr>
           <w:p>
             <w:pPr>
-              <w:spacing w:line="240" w:lineRule="exact"/>
-              <w:rPr>
-                <w:rFonts w:asciiTheme="minorHAnsi" w:hAnsiTheme="minorHAnsi"/>
-                <w:color w:val="BFBFBF" w:themeColor="background1" w:themeShade="BF"/>
-                <w:sz w:val="20"/>
-                <w:szCs w:val="20"/>
-                <w:lang w:val="pl-PL"/>
+              <w:cnfStyle w:val="000000000000" w:firstRow="0" w:lastRow="0" w:firstColumn="0" w:lastColumn="0" w:oddVBand="0" w:evenVBand="0" w:oddHBand="0" w:evenHBand="0" w:firstRowFirstColumn="0" w:firstRowLastColumn="0" w:lastRowFirstColumn="0" w:lastRowLastColumn="0"/>
+              <w:rPr>
+                <w:rFonts w:ascii="Calibri" w:hAnsi="Calibri"/>
+                <w:sz w:val="20"/>
+                <w:szCs w:val="20"/>
+                <w:lang w:val="en-US"/>
               </w:rPr>
             </w:pPr>
-            <m:oMathPara>
-              <m:oMath>
-                <m:r>
-                  <m:rPr>
-                    <m:sty m:val="p"/>
-                  </m:rPr>
-                  <w:rPr>
-                    <w:rFonts w:ascii="Cambria Math" w:hAnsi="Cambria Math"/>
-                    <w:color w:val="4BACC6" w:themeColor="accent5"/>
-                    <w:sz w:val="20"/>
-                    <w:szCs w:val="20"/>
-                  </w:rPr>
-                  <m:t>∎∎∎∎</m:t>
-                </m:r>
-                <m:r>
-                  <m:rPr>
-                    <m:sty m:val="p"/>
-                  </m:rPr>
-                  <w:rPr>
-                    <w:rFonts w:ascii="Cambria Math" w:hAnsi="Cambria Math"/>
-                    <w:color w:val="BFBFBF" w:themeColor="background1" w:themeShade="BF"/>
-                    <w:sz w:val="20"/>
-                    <w:szCs w:val="20"/>
-                  </w:rPr>
-                  <m:t>∎</m:t>
-                </m:r>
-              </m:oMath>
-            </m:oMathPara>
+            <w:r>
+              <w:rPr>
+                <w:rFonts w:ascii="Calibri" w:hAnsi="Calibri"/>
+                <w:color w:val="000000"/>
+                <w:sz w:val="20"/>
+                <w:szCs w:val="20"/>
+                <w:lang w:val="en-US"/>
+              </w:rPr>
+              <w:t>Selenium</w:t>
+            </w:r>
           </w:p>
+        </w:tc>
+        <w:tc>
+          <w:tcPr>
+            <w:tcW w:w="891" w:type="pct"/>
+          </w:tcPr>
           <w:p>
             <w:pPr>
-              <w:spacing w:line="240" w:lineRule="exact"/>
-              <w:rPr>
-                <w:rFonts w:asciiTheme="minorHAnsi" w:hAnsiTheme="minorHAnsi"/>
-                <w:color w:val="BFBFBF" w:themeColor="background1" w:themeShade="BF"/>
-                <w:sz w:val="20"/>
-                <w:szCs w:val="20"/>
-                <w:lang w:val="pl-PL"/>
-              </w:rPr>
-            </w:pPr>
-            <m:oMathPara>
-              <m:oMath>
-                <m:r>
-                  <m:rPr>
-                    <m:sty m:val="p"/>
-                  </m:rPr>
-                  <w:rPr>
-                    <w:rFonts w:ascii="Cambria Math" w:hAnsi="Cambria Math"/>
-                    <w:color w:val="4BACC6" w:themeColor="accent5"/>
-                    <w:sz w:val="20"/>
-                    <w:szCs w:val="20"/>
-                  </w:rPr>
-                  <m:t>∎∎∎</m:t>
-                </m:r>
-                <m:r>
-                  <m:rPr>
-                    <m:sty m:val="p"/>
-                  </m:rPr>
-                  <w:rPr>
-                    <w:rFonts w:ascii="Cambria Math" w:hAnsi="Cambria Math"/>
-                    <w:color w:val="BFBFBF" w:themeColor="background1" w:themeShade="BF"/>
-                    <w:sz w:val="20"/>
-                    <w:szCs w:val="20"/>
-                  </w:rPr>
-                  <m:t>∎∎</m:t>
-                </m:r>
-              </m:oMath>
-            </m:oMathPara>
-          </w:p>
-          <w:p>
-            <w:pPr>
-              <w:rPr>
-                <w:rFonts w:ascii="Calibri" w:hAnsi="Calibri"/>
-                <w:color w:val="1F497D" w:themeColor="text2"/>
-                <w:sz w:val="20"/>
-                <w:szCs w:val="20"/>
-                <w:lang w:val="pl-PL"/>
+              <w:cnfStyle w:val="000000000000" w:firstRow="0" w:lastRow="0" w:firstColumn="0" w:lastColumn="0" w:oddVBand="0" w:evenVBand="0" w:oddHBand="0" w:evenHBand="0" w:firstRowFirstColumn="0" w:firstRowLastColumn="0" w:lastRowFirstColumn="0" w:lastRowLastColumn="0"/>
+              <w:rPr>
+                <w:rFonts w:ascii="Calibri" w:hAnsi="Calibri"/>
+                <w:color w:val="4BACC6" w:themeColor="accent5"/>
+                <w:sz w:val="20"/>
+                <w:szCs w:val="20"/>
               </w:rPr>
             </w:pPr>
             <m:oMathPara>
@@ -1945,7 +1976,7 @@
     </w:tbl>
     <w:p>
       <w:pPr>
-        <w:spacing w:before="200" w:line="360" w:lineRule="auto"/>
+        <w:spacing w:before="200"/>
         <w:rPr>
           <w:rFonts w:ascii="Calibri" w:hAnsi="Calibri"/>
           <w:b/>
@@ -1969,6 +2000,11 @@
     </w:p>
     <w:p>
       <w:pPr>
+        <w:numPr>
+          <w:ilvl w:val="0"/>
+          <w:numId w:val="26"/>
+        </w:numPr>
+        <w:ind w:left="567" w:hanging="425"/>
         <w:outlineLvl w:val="0"/>
         <w:rPr>
           <w:rFonts w:ascii="Calibri" w:hAnsi="Calibri"/>
@@ -1984,7 +2020,7 @@
           <w:szCs w:val="18"/>
           <w:lang w:val="en-US"/>
         </w:rPr>
-        <w:t>As a result of my self-education</w:t>
+        <w:t xml:space="preserve">Greatly </w:t>
       </w:r>
       <w:r>
         <w:rPr>
@@ -1993,7 +2029,7 @@
           <w:szCs w:val="18"/>
           <w:lang w:val="en-US"/>
         </w:rPr>
-        <w:t xml:space="preserve"> I</w:t>
+        <w:t>increased</w:t>
       </w:r>
       <w:r>
         <w:rPr>
@@ -2002,7 +2038,7 @@
           <w:szCs w:val="18"/>
           <w:lang w:val="en-US"/>
         </w:rPr>
-        <w:t xml:space="preserve"> created from scratch a real and working web application</w:t>
+        <w:t xml:space="preserve"> application performance by introdu</w:t>
       </w:r>
       <w:r>
         <w:rPr>
@@ -2011,7 +2047,7 @@
           <w:szCs w:val="18"/>
           <w:lang w:val="en-US"/>
         </w:rPr>
-        <w:t>.</w:t>
+        <w:t xml:space="preserve">cing cache for frequently used </w:t>
       </w:r>
       <w:r>
         <w:rPr>
@@ -2020,7 +2056,7 @@
           <w:szCs w:val="18"/>
           <w:lang w:val="en-US"/>
         </w:rPr>
-        <w:t xml:space="preserve"> On the way </w:t>
+        <w:t>objects</w:t>
       </w:r>
       <w:r>
         <w:rPr>
@@ -2029,7 +2065,32 @@
           <w:szCs w:val="18"/>
           <w:lang w:val="en-US"/>
         </w:rPr>
-        <w:t xml:space="preserve">I </w:t>
+        <w:t>;</w:t>
+      </w:r>
+    </w:p>
+    <w:p>
+      <w:pPr>
+        <w:numPr>
+          <w:ilvl w:val="0"/>
+          <w:numId w:val="26"/>
+        </w:numPr>
+        <w:ind w:left="567" w:hanging="425"/>
+        <w:outlineLvl w:val="0"/>
+        <w:rPr>
+          <w:rFonts w:ascii="Calibri" w:hAnsi="Calibri"/>
+          <w:sz w:val="20"/>
+          <w:szCs w:val="18"/>
+          <w:lang w:val="en-US"/>
+        </w:rPr>
+      </w:pPr>
+      <w:r>
+        <w:rPr>
+          <w:rFonts w:ascii="Calibri" w:hAnsi="Calibri"/>
+          <w:sz w:val="20"/>
+          <w:szCs w:val="18"/>
+          <w:lang w:val="en-US"/>
+        </w:rPr>
+        <w:t>Promoted necessity of redesigning corporate</w:t>
       </w:r>
       <w:r>
         <w:rPr>
@@ -2038,7 +2099,7 @@
           <w:szCs w:val="18"/>
           <w:lang w:val="en-US"/>
         </w:rPr>
-        <w:t xml:space="preserve">implemented </w:t>
+        <w:t xml:space="preserve"> web-site</w:t>
       </w:r>
       <w:r>
         <w:rPr>
@@ -2047,12 +2108,64 @@
           <w:szCs w:val="18"/>
           <w:lang w:val="en-US"/>
         </w:rPr>
-        <w:t>my own versions of Array list and Linked list, kind of a very primitive web-server, saving data sets to different formats such as JSON, XML, CSV as well as plain binary.</w:t>
+        <w:t xml:space="preserve"> to improve </w:t>
+      </w:r>
+      <w:r>
+        <w:rPr>
+          <w:rFonts w:ascii="Calibri" w:hAnsi="Calibri"/>
+          <w:sz w:val="20"/>
+          <w:szCs w:val="18"/>
+          <w:lang w:val="en-US"/>
+        </w:rPr>
+        <w:t>comprehensibility</w:t>
+      </w:r>
+      <w:r>
+        <w:rPr>
+          <w:rFonts w:ascii="Calibri" w:hAnsi="Calibri"/>
+          <w:sz w:val="20"/>
+          <w:szCs w:val="18"/>
+          <w:lang w:val="en-US"/>
+        </w:rPr>
+        <w:t xml:space="preserve"> and access to most important information</w:t>
+      </w:r>
+      <w:r>
+        <w:rPr>
+          <w:rFonts w:ascii="Calibri" w:hAnsi="Calibri"/>
+          <w:sz w:val="20"/>
+          <w:szCs w:val="18"/>
+          <w:lang w:val="en-US"/>
+        </w:rPr>
+        <w:t>;</w:t>
       </w:r>
     </w:p>
     <w:p>
       <w:pPr>
-        <w:spacing w:before="200" w:line="360" w:lineRule="auto"/>
+        <w:numPr>
+          <w:ilvl w:val="0"/>
+          <w:numId w:val="26"/>
+        </w:numPr>
+        <w:ind w:left="567" w:hanging="425"/>
+        <w:outlineLvl w:val="0"/>
+        <w:rPr>
+          <w:rFonts w:ascii="Calibri" w:hAnsi="Calibri"/>
+          <w:sz w:val="20"/>
+          <w:szCs w:val="18"/>
+          <w:lang w:val="en-US"/>
+        </w:rPr>
+      </w:pPr>
+      <w:r>
+        <w:rPr>
+          <w:rFonts w:ascii="Calibri" w:hAnsi="Calibri"/>
+          <w:sz w:val="20"/>
+          <w:szCs w:val="18"/>
+          <w:lang w:val="en-US"/>
+        </w:rPr>
+        <w:t>Reduced by 80% time for report creation by automating the process of gathering and consolidation of data.</w:t>
+      </w:r>
+    </w:p>
+    <w:p>
+      <w:pPr>
+        <w:spacing w:before="200"/>
         <w:rPr>
           <w:rFonts w:ascii="Calibri" w:hAnsi="Calibri"/>
           <w:color w:val="1F497D"/>
@@ -2205,7 +2318,34 @@
           <w:szCs w:val="18"/>
           <w:lang w:val="en-US"/>
         </w:rPr>
-        <w:t>Performed preventive monitoring and analysis of client system condition with special tools (e.g. scripts to gather traces/logs);</w:t>
+        <w:t xml:space="preserve">Investigated </w:t>
+      </w:r>
+      <w:r>
+        <w:rPr>
+          <w:rFonts w:ascii="Calibri" w:hAnsi="Calibri"/>
+          <w:sz w:val="20"/>
+          <w:szCs w:val="18"/>
+          <w:lang w:val="en-US"/>
+        </w:rPr>
+        <w:t>client issues</w:t>
+      </w:r>
+      <w:r>
+        <w:rPr>
+          <w:rFonts w:ascii="Calibri" w:hAnsi="Calibri"/>
+          <w:sz w:val="20"/>
+          <w:szCs w:val="18"/>
+          <w:lang w:val="en-US"/>
+        </w:rPr>
+        <w:t xml:space="preserve"> in development environment and provided fixes for </w:t>
+      </w:r>
+      <w:r>
+        <w:rPr>
+          <w:rFonts w:ascii="Calibri" w:hAnsi="Calibri"/>
+          <w:sz w:val="20"/>
+          <w:szCs w:val="18"/>
+          <w:lang w:val="en-US"/>
+        </w:rPr>
+        <w:t>them;</w:t>
       </w:r>
     </w:p>
     <w:p>
@@ -2230,7 +2370,61 @@
           <w:szCs w:val="18"/>
           <w:lang w:val="en-US"/>
         </w:rPr>
-        <w:t>Assisted with correct system setup and consult about system functionality;</w:t>
+        <w:t xml:space="preserve">Performed preventive monitoring and </w:t>
+      </w:r>
+      <w:r>
+        <w:rPr>
+          <w:rFonts w:ascii="Calibri" w:hAnsi="Calibri"/>
+          <w:sz w:val="20"/>
+          <w:szCs w:val="18"/>
+          <w:lang w:val="en-US"/>
+        </w:rPr>
+        <w:t xml:space="preserve">log </w:t>
+      </w:r>
+      <w:r>
+        <w:rPr>
+          <w:rFonts w:ascii="Calibri" w:hAnsi="Calibri"/>
+          <w:sz w:val="20"/>
+          <w:szCs w:val="18"/>
+          <w:lang w:val="en-US"/>
+        </w:rPr>
+        <w:t>analysis of client system condition with</w:t>
+      </w:r>
+      <w:r>
+        <w:rPr>
+          <w:rFonts w:ascii="Calibri" w:hAnsi="Calibri"/>
+          <w:sz w:val="20"/>
+          <w:szCs w:val="18"/>
+          <w:lang w:val="en-US"/>
+        </w:rPr>
+        <w:t xml:space="preserve"> </w:t>
+      </w:r>
+      <w:r>
+        <w:rPr>
+          <w:rFonts w:ascii="Calibri" w:hAnsi="Calibri"/>
+          <w:sz w:val="20"/>
+          <w:szCs w:val="18"/>
+          <w:lang w:val="en-US"/>
+        </w:rPr>
+        <w:t>dedicated</w:t>
+      </w:r>
+      <w:r>
+        <w:rPr>
+          <w:rFonts w:ascii="Calibri" w:hAnsi="Calibri"/>
+          <w:sz w:val="20"/>
+          <w:szCs w:val="18"/>
+          <w:lang w:val="en-US"/>
+        </w:rPr>
+        <w:t xml:space="preserve"> scripts</w:t>
+      </w:r>
+      <w:r>
+        <w:rPr>
+          <w:rFonts w:ascii="Calibri" w:hAnsi="Calibri"/>
+          <w:sz w:val="20"/>
+          <w:szCs w:val="18"/>
+          <w:lang w:val="en-US"/>
+        </w:rPr>
+        <w:t>;</w:t>
       </w:r>
     </w:p>
     <w:p>
@@ -2255,57 +2449,7 @@
           <w:szCs w:val="18"/>
           <w:lang w:val="en-US"/>
         </w:rPr>
-        <w:t>Created new issues in a bug-tracking system;</w:t>
-      </w:r>
-    </w:p>
-    <w:p>
-      <w:pPr>
-        <w:numPr>
-          <w:ilvl w:val="0"/>
-          <w:numId w:val="26"/>
-        </w:numPr>
-        <w:ind w:left="567" w:hanging="426"/>
-        <w:outlineLvl w:val="0"/>
-        <w:rPr>
-          <w:rFonts w:ascii="Calibri" w:hAnsi="Calibri"/>
-          <w:sz w:val="20"/>
-          <w:szCs w:val="18"/>
-          <w:lang w:val="en-US"/>
-        </w:rPr>
-      </w:pPr>
-      <w:r>
-        <w:rPr>
-          <w:rFonts w:ascii="Calibri" w:hAnsi="Calibri"/>
-          <w:sz w:val="20"/>
-          <w:szCs w:val="18"/>
-          <w:lang w:val="en-US"/>
-        </w:rPr>
-        <w:t>Gathered information from customers about production issues and determined their causes by evaluating and analyzing the symptoms;</w:t>
-      </w:r>
-    </w:p>
-    <w:p>
-      <w:pPr>
-        <w:numPr>
-          <w:ilvl w:val="0"/>
-          <w:numId w:val="26"/>
-        </w:numPr>
-        <w:ind w:left="567" w:hanging="426"/>
-        <w:outlineLvl w:val="0"/>
-        <w:rPr>
-          <w:rFonts w:ascii="Calibri" w:hAnsi="Calibri"/>
-          <w:sz w:val="20"/>
-          <w:szCs w:val="18"/>
-          <w:lang w:val="en-US"/>
-        </w:rPr>
-      </w:pPr>
-      <w:r>
-        <w:rPr>
-          <w:rFonts w:ascii="Calibri" w:hAnsi="Calibri"/>
-          <w:sz w:val="20"/>
-          <w:szCs w:val="18"/>
-          <w:lang w:val="en-US"/>
-        </w:rPr>
-        <w:t>Reproduced productio</w:t>
+        <w:t xml:space="preserve">Assisted with </w:t>
       </w:r>
       <w:r>
         <w:rPr>
@@ -2314,7 +2458,7 @@
           <w:szCs w:val="18"/>
           <w:lang w:val="en-US"/>
         </w:rPr>
-        <w:t>n</w:t>
+        <w:t>application deployment and configuration</w:t>
       </w:r>
       <w:r>
         <w:rPr>
@@ -2323,59 +2467,7 @@
           <w:szCs w:val="18"/>
           <w:lang w:val="en-US"/>
         </w:rPr>
-        <w:t>/client issues in one or more testing environments;</w:t>
-      </w:r>
-    </w:p>
-    <w:p>
-      <w:pPr>
-        <w:numPr>
-          <w:ilvl w:val="0"/>
-          <w:numId w:val="26"/>
-        </w:numPr>
-        <w:ind w:left="567" w:hanging="426"/>
-        <w:outlineLvl w:val="0"/>
-        <w:rPr>
-          <w:rFonts w:ascii="Calibri" w:hAnsi="Calibri"/>
-          <w:sz w:val="20"/>
-          <w:szCs w:val="18"/>
-          <w:lang w:val="en-US"/>
-        </w:rPr>
-      </w:pPr>
-      <w:r>
-        <w:rPr>
-          <w:rFonts w:ascii="Calibri" w:hAnsi="Calibri"/>
-          <w:sz w:val="20"/>
-          <w:szCs w:val="18"/>
-          <w:lang w:val="en-US"/>
-        </w:rPr>
-        <w:t>Searched for information about current functionality and existing defects in the bug-tracking system;</w:t>
-      </w:r>
-    </w:p>
-    <w:p>
-      <w:pPr>
-        <w:numPr>
-          <w:ilvl w:val="0"/>
-          <w:numId w:val="26"/>
-        </w:numPr>
-        <w:spacing w:line="360" w:lineRule="auto"/>
-        <w:ind w:left="567" w:hanging="426"/>
-        <w:outlineLvl w:val="0"/>
-        <w:rPr>
-          <w:rFonts w:ascii="Calibri" w:hAnsi="Calibri"/>
-          <w:b/>
-          <w:sz w:val="20"/>
-          <w:szCs w:val="18"/>
-          <w:lang w:val="en-US"/>
-        </w:rPr>
-      </w:pPr>
-      <w:r>
-        <w:rPr>
-          <w:rFonts w:ascii="Calibri" w:hAnsi="Calibri"/>
-          <w:sz w:val="20"/>
-          <w:szCs w:val="18"/>
-          <w:lang w:val="en-US"/>
-        </w:rPr>
-        <w:t xml:space="preserve">Communicated with client representatives and call-center support specialists located in USA </w:t>
+        <w:t>.</w:t>
       </w:r>
     </w:p>
     <w:tbl>
@@ -2503,7 +2595,73 @@
           <w:szCs w:val="18"/>
           <w:lang w:val="en-US"/>
         </w:rPr>
-        <w:t>Managed</w:t>
+        <w:t xml:space="preserve">Designed reports in Power Point and created graphic </w:t>
+      </w:r>
+      <w:r>
+        <w:rPr>
+          <w:rFonts w:ascii="Calibri" w:hAnsi="Calibri"/>
+          <w:sz w:val="20"/>
+          <w:szCs w:val="18"/>
+          <w:lang w:val="en-US"/>
+        </w:rPr>
+        <w:t>elements</w:t>
+      </w:r>
+      <w:r>
+        <w:rPr>
+          <w:rFonts w:ascii="Calibri" w:hAnsi="Calibri"/>
+          <w:sz w:val="20"/>
+          <w:szCs w:val="18"/>
+          <w:lang w:val="en-US"/>
+        </w:rPr>
+        <w:t xml:space="preserve"> using Adobe Photoshop;</w:t>
+      </w:r>
+    </w:p>
+    <w:p>
+      <w:pPr>
+        <w:numPr>
+          <w:ilvl w:val="0"/>
+          <w:numId w:val="26"/>
+        </w:numPr>
+        <w:ind w:left="567" w:hanging="426"/>
+        <w:rPr>
+          <w:rFonts w:ascii="Calibri" w:hAnsi="Calibri"/>
+          <w:sz w:val="20"/>
+          <w:szCs w:val="18"/>
+          <w:lang w:val="en-US"/>
+        </w:rPr>
+      </w:pPr>
+      <w:r>
+        <w:rPr>
+          <w:rFonts w:ascii="Calibri" w:hAnsi="Calibri"/>
+          <w:sz w:val="20"/>
+          <w:szCs w:val="18"/>
+          <w:lang w:val="en-US"/>
+        </w:rPr>
+        <w:t>Maintained Health department web site;</w:t>
+      </w:r>
+    </w:p>
+    <w:p>
+      <w:pPr>
+        <w:numPr>
+          <w:ilvl w:val="0"/>
+          <w:numId w:val="26"/>
+        </w:numPr>
+        <w:ind w:left="567" w:hanging="426"/>
+        <w:rPr>
+          <w:rFonts w:ascii="Calibri" w:hAnsi="Calibri"/>
+          <w:sz w:val="20"/>
+          <w:szCs w:val="18"/>
+          <w:lang w:val="en-US"/>
+        </w:rPr>
+      </w:pPr>
+      <w:r>
+        <w:rPr>
+          <w:rFonts w:ascii="Calibri" w:hAnsi="Calibri"/>
+          <w:sz w:val="20"/>
+          <w:szCs w:val="18"/>
+          <w:lang w:val="en-US"/>
+        </w:rPr>
+        <w:t>Implemented automated</w:t>
       </w:r>
       <w:r>
         <w:rPr>
@@ -2521,7 +2679,7 @@
           <w:szCs w:val="18"/>
           <w:lang w:val="en-US"/>
         </w:rPr>
-        <w:t xml:space="preserve">content </w:t>
+        <w:t>collection and consolidation of statistical information into reports</w:t>
       </w:r>
       <w:r>
         <w:rPr>
@@ -2530,92 +2688,12 @@
           <w:szCs w:val="18"/>
           <w:lang w:val="en-US"/>
         </w:rPr>
-        <w:t>of</w:t>
-      </w:r>
-      <w:r>
-        <w:rPr>
-          <w:rFonts w:ascii="Calibri" w:hAnsi="Calibri"/>
-          <w:sz w:val="20"/>
-          <w:szCs w:val="18"/>
-          <w:lang w:val="en-US"/>
-        </w:rPr>
-        <w:t xml:space="preserve"> Health protection department web-site;</w:t>
+        <w:t>.</w:t>
       </w:r>
     </w:p>
     <w:p>
       <w:pPr>
-        <w:numPr>
-          <w:ilvl w:val="0"/>
-          <w:numId w:val="26"/>
-        </w:numPr>
-        <w:ind w:left="567" w:hanging="426"/>
-        <w:rPr>
-          <w:rFonts w:ascii="Calibri" w:hAnsi="Calibri"/>
-          <w:sz w:val="20"/>
-          <w:szCs w:val="18"/>
-          <w:lang w:val="en-US"/>
-        </w:rPr>
-      </w:pPr>
-      <w:r>
-        <w:rPr>
-          <w:rFonts w:ascii="Calibri" w:hAnsi="Calibri"/>
-          <w:sz w:val="20"/>
-          <w:szCs w:val="18"/>
-          <w:lang w:val="en-US"/>
-        </w:rPr>
-        <w:t>Designed reports in Power Point and created graphic items for presentations and web-site using Adobe Photoshop;</w:t>
-      </w:r>
-    </w:p>
-    <w:p>
-      <w:pPr>
-        <w:numPr>
-          <w:ilvl w:val="0"/>
-          <w:numId w:val="26"/>
-        </w:numPr>
-        <w:ind w:left="567" w:hanging="426"/>
-        <w:rPr>
-          <w:rFonts w:ascii="Calibri" w:hAnsi="Calibri"/>
-          <w:sz w:val="20"/>
-          <w:szCs w:val="18"/>
-          <w:lang w:val="en-US"/>
-        </w:rPr>
-      </w:pPr>
-      <w:r>
-        <w:rPr>
-          <w:rFonts w:ascii="Calibri" w:hAnsi="Calibri"/>
-          <w:sz w:val="20"/>
-          <w:szCs w:val="18"/>
-          <w:lang w:val="en-US"/>
-        </w:rPr>
-        <w:t>Participated in collection and consolidation of statistical information into reports;</w:t>
-      </w:r>
-    </w:p>
-    <w:p>
-      <w:pPr>
-        <w:numPr>
-          <w:ilvl w:val="0"/>
-          <w:numId w:val="26"/>
-        </w:numPr>
-        <w:ind w:left="567" w:hanging="426"/>
-        <w:rPr>
-          <w:rFonts w:ascii="Calibri" w:hAnsi="Calibri"/>
-          <w:sz w:val="20"/>
-          <w:szCs w:val="18"/>
-          <w:lang w:val="en-US"/>
-        </w:rPr>
-      </w:pPr>
-      <w:r>
-        <w:rPr>
-          <w:rFonts w:ascii="Calibri" w:hAnsi="Calibri"/>
-          <w:sz w:val="20"/>
-          <w:szCs w:val="18"/>
-          <w:lang w:val="en-US"/>
-        </w:rPr>
-        <w:t>Provided technical assistance with equipment during presentations.</w:t>
-      </w:r>
-    </w:p>
-    <w:p>
-      <w:pPr>
+        <w:spacing w:before="200"/>
         <w:rPr>
           <w:rFonts w:ascii="Calibri" w:hAnsi="Calibri"/>
           <w:b/>
@@ -2636,6 +2714,8 @@
         </w:rPr>
         <w:t>EDUCATION</w:t>
       </w:r>
+      <w:bookmarkStart w:id="0" w:name="_GoBack"/>
+      <w:bookmarkEnd w:id="0"/>
     </w:p>
     <w:tbl>
       <w:tblPr>
@@ -2664,7 +2744,6 @@
               <w:rPr>
                 <w:rFonts w:ascii="Calibri" w:hAnsi="Calibri"/>
                 <w:b/>
-                <w:color w:val="4F81BD" w:themeColor="accent1"/>
                 <w:lang w:val="en-US"/>
               </w:rPr>
               <w:t>National Mining University</w:t>
@@ -2743,7 +2822,6 @@
               <w:rPr>
                 <w:rFonts w:ascii="Calibri" w:hAnsi="Calibri"/>
                 <w:b/>
-                <w:color w:val="4F81BD" w:themeColor="accent1"/>
                 <w:lang w:val="en-US"/>
               </w:rPr>
               <w:t>National Mining University</w:t>
@@ -2789,7 +2867,7 @@
                 <w:rFonts w:ascii="Calibri" w:hAnsi="Calibri"/>
                 <w:sz w:val="20"/>
                 <w:szCs w:val="20"/>
-                <w:lang w:val="en-GB"/>
+                <w:lang w:val="en-US"/>
               </w:rPr>
             </w:pPr>
             <w:r>
@@ -2800,6 +2878,118 @@
                 <w:lang w:val="en-US"/>
               </w:rPr>
               <w:t>Bachelor degree – Computer-assisted control systems and automation, Information Technologies department.</w:t>
+            </w:r>
+          </w:p>
+          <w:p>
+            <w:pPr>
+              <w:spacing w:before="200"/>
+              <w:rPr>
+                <w:rFonts w:ascii="Calibri" w:hAnsi="Calibri"/>
+                <w:b/>
+                <w:color w:val="1F497D"/>
+                <w:sz w:val="28"/>
+                <w:szCs w:val="28"/>
+                <w:lang w:val="en-US"/>
+              </w:rPr>
+            </w:pPr>
+            <w:r>
+              <w:rPr>
+                <w:rFonts w:ascii="Calibri" w:hAnsi="Calibri"/>
+                <w:b/>
+                <w:color w:val="1F497D"/>
+                <w:sz w:val="28"/>
+                <w:szCs w:val="28"/>
+                <w:lang w:val="en-US"/>
+              </w:rPr>
+              <w:t>ONLINE COURSES</w:t>
+            </w:r>
+          </w:p>
+          <w:p>
+            <w:pPr>
+              <w:spacing w:after="100"/>
+              <w:rPr>
+                <w:rFonts w:ascii="Calibri" w:hAnsi="Calibri"/>
+                <w:sz w:val="20"/>
+                <w:szCs w:val="20"/>
+                <w:lang w:val="en-US"/>
+              </w:rPr>
+            </w:pPr>
+            <w:r>
+              <w:rPr>
+                <w:rFonts w:ascii="Calibri" w:hAnsi="Calibri"/>
+                <w:b/>
+                <w:sz w:val="20"/>
+                <w:szCs w:val="20"/>
+                <w:lang w:val="en-US"/>
+              </w:rPr>
+              <w:t>Duke University</w:t>
+            </w:r>
+            <w:r>
+              <w:rPr>
+                <w:rFonts w:ascii="Calibri" w:hAnsi="Calibri"/>
+                <w:b/>
+                <w:sz w:val="20"/>
+                <w:szCs w:val="20"/>
+                <w:lang w:val="en-US"/>
+              </w:rPr>
+              <w:t>, Coursera</w:t>
+            </w:r>
+            <w:r>
+              <w:rPr>
+                <w:rFonts w:ascii="Calibri" w:hAnsi="Calibri"/>
+                <w:sz w:val="20"/>
+                <w:szCs w:val="20"/>
+                <w:lang w:val="en-US"/>
+              </w:rPr>
+              <w:t xml:space="preserve"> – </w:t>
+            </w:r>
+            <w:r>
+              <w:rPr>
+                <w:rFonts w:ascii="Calibri" w:hAnsi="Calibri"/>
+                <w:sz w:val="20"/>
+                <w:szCs w:val="20"/>
+                <w:lang w:val="en-US"/>
+              </w:rPr>
+              <w:t>Java Programming: Arrays, Lists, and Structured Data</w:t>
+            </w:r>
+          </w:p>
+          <w:p>
+            <w:pPr>
+              <w:spacing w:after="100"/>
+              <w:rPr>
+                <w:rFonts w:ascii="Calibri" w:hAnsi="Calibri"/>
+                <w:sz w:val="20"/>
+                <w:szCs w:val="20"/>
+                <w:lang w:val="en-US"/>
+              </w:rPr>
+            </w:pPr>
+            <w:r>
+              <w:rPr>
+                <w:rFonts w:ascii="Calibri" w:hAnsi="Calibri"/>
+                <w:b/>
+                <w:sz w:val="20"/>
+                <w:szCs w:val="20"/>
+                <w:lang w:val="en-US"/>
+              </w:rPr>
+              <w:t>University of California, Coursera</w:t>
+            </w:r>
+            <w:r>
+              <w:rPr>
+                <w:rFonts w:ascii="Calibri" w:hAnsi="Calibri"/>
+                <w:sz w:val="20"/>
+                <w:szCs w:val="20"/>
+                <w:lang w:val="en-US"/>
+              </w:rPr>
+              <w:t xml:space="preserve"> – </w:t>
+            </w:r>
+            <w:r>
+              <w:rPr>
+                <w:rFonts w:ascii="Calibri" w:hAnsi="Calibri"/>
+                <w:sz w:val="20"/>
+                <w:szCs w:val="20"/>
+                <w:lang w:val="en-US"/>
+              </w:rPr>
+              <w:t>Learning How to Learn: Powerful mental tools to help you master tough subjects</w:t>
             </w:r>
           </w:p>
         </w:tc>
@@ -2807,7 +2997,7 @@
     </w:tbl>
     <w:p>
       <w:pPr>
-        <w:spacing w:before="200" w:after="100"/>
+        <w:spacing w:before="200"/>
         <w:rPr>
           <w:rFonts w:ascii="Calibri" w:hAnsi="Calibri"/>
           <w:b/>
@@ -2826,8 +3016,6 @@
         </w:rPr>
         <w:t>LANGUAGES</w:t>
       </w:r>
-      <w:bookmarkStart w:id="0" w:name="_GoBack"/>
-      <w:bookmarkEnd w:id="0"/>
     </w:p>
     <w:p>
       <w:pPr>
@@ -2964,7 +3152,7 @@
         <v:path o:extrusionok="f" gradientshapeok="t" o:connecttype="rect"/>
         <o:lock v:ext="edit" aspectratio="t"/>
       </v:shapetype>
-      <v:shape id="_x0000_i1035" type="#_x0000_t75" style="width:8.75pt;height:8.75pt" o:bullet="t">
+      <v:shape id="_x0000_i1103" type="#_x0000_t75" style="width:8.85pt;height:8.85pt" o:bullet="t">
         <v:imagedata r:id="rId1" o:title="BD14794_"/>
       </v:shape>
     </w:pict>
@@ -3503,6 +3691,119 @@
     </w:lvl>
   </w:abstractNum>
   <w:abstractNum w:abstractNumId="4">
+    <w:nsid w:val="09A238A4"/>
+    <w:multiLevelType w:val="hybridMultilevel"/>
+    <w:tmpl w:val="7BA49FCC"/>
+    <w:lvl w:ilvl="0" w:tplc="04190001">
+      <w:start w:val="1"/>
+      <w:numFmt w:val="bullet"/>
+      <w:lvlText w:val=""/>
+      <w:lvlJc w:val="left"/>
+      <w:pPr>
+        <w:ind w:left="720" w:hanging="360"/>
+      </w:pPr>
+      <w:rPr>
+        <w:rFonts w:ascii="Symbol" w:hAnsi="Symbol" w:hint="default"/>
+      </w:rPr>
+    </w:lvl>
+    <w:lvl w:ilvl="1" w:tplc="04190003" w:tentative="1">
+      <w:start w:val="1"/>
+      <w:numFmt w:val="bullet"/>
+      <w:lvlText w:val="o"/>
+      <w:lvlJc w:val="left"/>
+      <w:pPr>
+        <w:ind w:left="1440" w:hanging="360"/>
+      </w:pPr>
+      <w:rPr>
+        <w:rFonts w:ascii="Courier New" w:hAnsi="Courier New" w:cs="Courier New" w:hint="default"/>
+      </w:rPr>
+    </w:lvl>
+    <w:lvl w:ilvl="2" w:tplc="04190005" w:tentative="1">
+      <w:start w:val="1"/>
+      <w:numFmt w:val="bullet"/>
+      <w:lvlText w:val=""/>
+      <w:lvlJc w:val="left"/>
+      <w:pPr>
+        <w:ind w:left="2160" w:hanging="360"/>
+      </w:pPr>
+      <w:rPr>
+        <w:rFonts w:ascii="Wingdings" w:hAnsi="Wingdings" w:hint="default"/>
+      </w:rPr>
+    </w:lvl>
+    <w:lvl w:ilvl="3" w:tplc="04190001" w:tentative="1">
+      <w:start w:val="1"/>
+      <w:numFmt w:val="bullet"/>
+      <w:lvlText w:val=""/>
+      <w:lvlJc w:val="left"/>
+      <w:pPr>
+        <w:ind w:left="2880" w:hanging="360"/>
+      </w:pPr>
+      <w:rPr>
+        <w:rFonts w:ascii="Symbol" w:hAnsi="Symbol" w:hint="default"/>
+      </w:rPr>
+    </w:lvl>
+    <w:lvl w:ilvl="4" w:tplc="04190003" w:tentative="1">
+      <w:start w:val="1"/>
+      <w:numFmt w:val="bullet"/>
+      <w:lvlText w:val="o"/>
+      <w:lvlJc w:val="left"/>
+      <w:pPr>
+        <w:ind w:left="3600" w:hanging="360"/>
+      </w:pPr>
+      <w:rPr>
+        <w:rFonts w:ascii="Courier New" w:hAnsi="Courier New" w:cs="Courier New" w:hint="default"/>
+      </w:rPr>
+    </w:lvl>
+    <w:lvl w:ilvl="5" w:tplc="04190005" w:tentative="1">
+      <w:start w:val="1"/>
+      <w:numFmt w:val="bullet"/>
+      <w:lvlText w:val=""/>
+      <w:lvlJc w:val="left"/>
+      <w:pPr>
+        <w:ind w:left="4320" w:hanging="360"/>
+      </w:pPr>
+      <w:rPr>
+        <w:rFonts w:ascii="Wingdings" w:hAnsi="Wingdings" w:hint="default"/>
+      </w:rPr>
+    </w:lvl>
+    <w:lvl w:ilvl="6" w:tplc="04190001" w:tentative="1">
+      <w:start w:val="1"/>
+      <w:numFmt w:val="bullet"/>
+      <w:lvlText w:val=""/>
+      <w:lvlJc w:val="left"/>
+      <w:pPr>
+        <w:ind w:left="5040" w:hanging="360"/>
+      </w:pPr>
+      <w:rPr>
+        <w:rFonts w:ascii="Symbol" w:hAnsi="Symbol" w:hint="default"/>
+      </w:rPr>
+    </w:lvl>
+    <w:lvl w:ilvl="7" w:tplc="04190003" w:tentative="1">
+      <w:start w:val="1"/>
+      <w:numFmt w:val="bullet"/>
+      <w:lvlText w:val="o"/>
+      <w:lvlJc w:val="left"/>
+      <w:pPr>
+        <w:ind w:left="5760" w:hanging="360"/>
+      </w:pPr>
+      <w:rPr>
+        <w:rFonts w:ascii="Courier New" w:hAnsi="Courier New" w:cs="Courier New" w:hint="default"/>
+      </w:rPr>
+    </w:lvl>
+    <w:lvl w:ilvl="8" w:tplc="04190005" w:tentative="1">
+      <w:start w:val="1"/>
+      <w:numFmt w:val="bullet"/>
+      <w:lvlText w:val=""/>
+      <w:lvlJc w:val="left"/>
+      <w:pPr>
+        <w:ind w:left="6480" w:hanging="360"/>
+      </w:pPr>
+      <w:rPr>
+        <w:rFonts w:ascii="Wingdings" w:hAnsi="Wingdings" w:hint="default"/>
+      </w:rPr>
+    </w:lvl>
+  </w:abstractNum>
+  <w:abstractNum w:abstractNumId="5">
     <w:nsid w:val="18D96245"/>
     <w:multiLevelType w:val="hybridMultilevel"/>
     <w:tmpl w:val="5F4A10A6"/>
@@ -3642,7 +3943,7 @@
       </w:rPr>
     </w:lvl>
   </w:abstractNum>
-  <w:abstractNum w:abstractNumId="5">
+  <w:abstractNum w:abstractNumId="6">
     <w:nsid w:val="252F3074"/>
     <w:multiLevelType w:val="multilevel"/>
     <w:tmpl w:val="E766F6BC"/>
@@ -3755,7 +4056,7 @@
       </w:pPr>
     </w:lvl>
   </w:abstractNum>
-  <w:abstractNum w:abstractNumId="6">
+  <w:abstractNum w:abstractNumId="7">
     <w:nsid w:val="25BE1B60"/>
     <w:multiLevelType w:val="hybridMultilevel"/>
     <w:tmpl w:val="BBAE94E8"/>
@@ -3895,7 +4196,7 @@
       </w:rPr>
     </w:lvl>
   </w:abstractNum>
-  <w:abstractNum w:abstractNumId="7">
+  <w:abstractNum w:abstractNumId="8">
     <w:nsid w:val="2E954C39"/>
     <w:multiLevelType w:val="hybridMultilevel"/>
     <w:tmpl w:val="D5CA5E0A"/>
@@ -4035,7 +4336,7 @@
       </w:rPr>
     </w:lvl>
   </w:abstractNum>
-  <w:abstractNum w:abstractNumId="8">
+  <w:abstractNum w:abstractNumId="9">
     <w:nsid w:val="31444C05"/>
     <w:multiLevelType w:val="hybridMultilevel"/>
     <w:tmpl w:val="9DFE9800"/>
@@ -4149,7 +4450,7 @@
       </w:rPr>
     </w:lvl>
   </w:abstractNum>
-  <w:abstractNum w:abstractNumId="9">
+  <w:abstractNum w:abstractNumId="10">
     <w:nsid w:val="34DF0846"/>
     <w:multiLevelType w:val="hybridMultilevel"/>
     <w:tmpl w:val="1E3A2212"/>
@@ -4289,7 +4590,7 @@
       </w:rPr>
     </w:lvl>
   </w:abstractNum>
-  <w:abstractNum w:abstractNumId="10">
+  <w:abstractNum w:abstractNumId="11">
     <w:nsid w:val="36DC52D2"/>
     <w:multiLevelType w:val="hybridMultilevel"/>
     <w:tmpl w:val="85C09B5C"/>
@@ -4402,7 +4703,7 @@
       </w:rPr>
     </w:lvl>
   </w:abstractNum>
-  <w:abstractNum w:abstractNumId="11">
+  <w:abstractNum w:abstractNumId="12">
     <w:nsid w:val="36EC4ABF"/>
     <w:multiLevelType w:val="hybridMultilevel"/>
     <w:tmpl w:val="A49C9438"/>
@@ -4542,7 +4843,7 @@
       </w:rPr>
     </w:lvl>
   </w:abstractNum>
-  <w:abstractNum w:abstractNumId="12">
+  <w:abstractNum w:abstractNumId="13">
     <w:nsid w:val="3705681E"/>
     <w:multiLevelType w:val="multilevel"/>
     <w:tmpl w:val="5F4A10A6"/>
@@ -4682,7 +4983,7 @@
       </w:rPr>
     </w:lvl>
   </w:abstractNum>
-  <w:abstractNum w:abstractNumId="13">
+  <w:abstractNum w:abstractNumId="14">
     <w:nsid w:val="37A50511"/>
     <w:multiLevelType w:val="hybridMultilevel"/>
     <w:tmpl w:val="991443C2"/>
@@ -4795,7 +5096,7 @@
       </w:rPr>
     </w:lvl>
   </w:abstractNum>
-  <w:abstractNum w:abstractNumId="14">
+  <w:abstractNum w:abstractNumId="15">
     <w:nsid w:val="39E6667C"/>
     <w:multiLevelType w:val="hybridMultilevel"/>
     <w:tmpl w:val="4EF0A40A"/>
@@ -4908,7 +5209,7 @@
       </w:rPr>
     </w:lvl>
   </w:abstractNum>
-  <w:abstractNum w:abstractNumId="15">
+  <w:abstractNum w:abstractNumId="16">
     <w:nsid w:val="3E126D9A"/>
     <w:multiLevelType w:val="hybridMultilevel"/>
     <w:tmpl w:val="02745C9C"/>
@@ -5048,7 +5349,7 @@
       </w:rPr>
     </w:lvl>
   </w:abstractNum>
-  <w:abstractNum w:abstractNumId="16">
+  <w:abstractNum w:abstractNumId="17">
     <w:nsid w:val="4D0D434C"/>
     <w:multiLevelType w:val="multilevel"/>
     <w:tmpl w:val="E5720186"/>
@@ -5197,7 +5498,7 @@
       </w:rPr>
     </w:lvl>
   </w:abstractNum>
-  <w:abstractNum w:abstractNumId="17">
+  <w:abstractNum w:abstractNumId="18">
     <w:nsid w:val="4D9E5DE2"/>
     <w:multiLevelType w:val="hybridMultilevel"/>
     <w:tmpl w:val="04D6FB3E"/>
@@ -5337,7 +5638,7 @@
       </w:rPr>
     </w:lvl>
   </w:abstractNum>
-  <w:abstractNum w:abstractNumId="18">
+  <w:abstractNum w:abstractNumId="19">
     <w:nsid w:val="54336E71"/>
     <w:multiLevelType w:val="hybridMultilevel"/>
     <w:tmpl w:val="52420DEA"/>
@@ -5450,7 +5751,7 @@
       </w:rPr>
     </w:lvl>
   </w:abstractNum>
-  <w:abstractNum w:abstractNumId="19">
+  <w:abstractNum w:abstractNumId="20">
     <w:nsid w:val="5B4001AF"/>
     <w:multiLevelType w:val="hybridMultilevel"/>
     <w:tmpl w:val="6BDC5EAC"/>
@@ -5563,7 +5864,7 @@
       </w:rPr>
     </w:lvl>
   </w:abstractNum>
-  <w:abstractNum w:abstractNumId="20">
+  <w:abstractNum w:abstractNumId="21">
     <w:nsid w:val="5F562321"/>
     <w:multiLevelType w:val="hybridMultilevel"/>
     <w:tmpl w:val="CBC4A274"/>
@@ -5676,7 +5977,7 @@
       </w:rPr>
     </w:lvl>
   </w:abstractNum>
-  <w:abstractNum w:abstractNumId="21">
+  <w:abstractNum w:abstractNumId="22">
     <w:nsid w:val="61524F52"/>
     <w:multiLevelType w:val="multilevel"/>
     <w:tmpl w:val="696251C2"/>
@@ -5825,7 +6126,7 @@
       </w:rPr>
     </w:lvl>
   </w:abstractNum>
-  <w:abstractNum w:abstractNumId="22">
+  <w:abstractNum w:abstractNumId="23">
     <w:nsid w:val="648D2FC3"/>
     <w:multiLevelType w:val="multilevel"/>
     <w:tmpl w:val="5B5A2398"/>
@@ -5943,7 +6244,7 @@
       </w:pPr>
     </w:lvl>
   </w:abstractNum>
-  <w:abstractNum w:abstractNumId="23">
+  <w:abstractNum w:abstractNumId="24">
     <w:nsid w:val="677F382A"/>
     <w:multiLevelType w:val="hybridMultilevel"/>
     <w:tmpl w:val="302A3682"/>
@@ -6059,7 +6360,7 @@
       </w:pPr>
     </w:lvl>
   </w:abstractNum>
-  <w:abstractNum w:abstractNumId="24">
+  <w:abstractNum w:abstractNumId="25">
     <w:nsid w:val="6DAA6CA2"/>
     <w:multiLevelType w:val="hybridMultilevel"/>
     <w:tmpl w:val="8C8AEF5A"/>
@@ -6199,7 +6500,7 @@
       </w:rPr>
     </w:lvl>
   </w:abstractNum>
-  <w:abstractNum w:abstractNumId="25">
+  <w:abstractNum w:abstractNumId="26">
     <w:nsid w:val="79F33811"/>
     <w:multiLevelType w:val="hybridMultilevel"/>
     <w:tmpl w:val="54C0DB2E"/>
@@ -6312,7 +6613,7 @@
       </w:rPr>
     </w:lvl>
   </w:abstractNum>
-  <w:abstractNum w:abstractNumId="26">
+  <w:abstractNum w:abstractNumId="27">
     <w:nsid w:val="7D3958E9"/>
     <w:multiLevelType w:val="hybridMultilevel"/>
     <w:tmpl w:val="5D2AB180"/>
@@ -6425,7 +6726,7 @@
       </w:rPr>
     </w:lvl>
   </w:abstractNum>
-  <w:abstractNum w:abstractNumId="27">
+  <w:abstractNum w:abstractNumId="28">
     <w:nsid w:val="7EE90984"/>
     <w:multiLevelType w:val="hybridMultilevel"/>
     <w:tmpl w:val="989E5ED8"/>
@@ -6539,88 +6840,91 @@
     </w:lvl>
   </w:abstractNum>
   <w:num w:numId="1">
-    <w:abstractNumId w:val="23"/>
+    <w:abstractNumId w:val="24"/>
   </w:num>
   <w:num w:numId="2">
-    <w:abstractNumId w:val="4"/>
+    <w:abstractNumId w:val="5"/>
   </w:num>
   <w:num w:numId="3">
-    <w:abstractNumId w:val="11"/>
+    <w:abstractNumId w:val="12"/>
   </w:num>
   <w:num w:numId="4">
-    <w:abstractNumId w:val="17"/>
+    <w:abstractNumId w:val="18"/>
   </w:num>
   <w:num w:numId="5">
     <w:abstractNumId w:val="0"/>
   </w:num>
   <w:num w:numId="6">
-    <w:abstractNumId w:val="24"/>
+    <w:abstractNumId w:val="25"/>
   </w:num>
   <w:num w:numId="7">
     <w:abstractNumId w:val="1"/>
   </w:num>
   <w:num w:numId="8">
-    <w:abstractNumId w:val="5"/>
+    <w:abstractNumId w:val="6"/>
   </w:num>
   <w:num w:numId="9">
-    <w:abstractNumId w:val="12"/>
+    <w:abstractNumId w:val="13"/>
   </w:num>
   <w:num w:numId="10">
     <w:abstractNumId w:val="2"/>
   </w:num>
   <w:num w:numId="11">
-    <w:abstractNumId w:val="22"/>
+    <w:abstractNumId w:val="23"/>
   </w:num>
   <w:num w:numId="12">
-    <w:abstractNumId w:val="9"/>
+    <w:abstractNumId w:val="10"/>
   </w:num>
   <w:num w:numId="13">
-    <w:abstractNumId w:val="15"/>
+    <w:abstractNumId w:val="16"/>
   </w:num>
   <w:num w:numId="14">
-    <w:abstractNumId w:val="6"/>
+    <w:abstractNumId w:val="7"/>
   </w:num>
   <w:num w:numId="15">
     <w:abstractNumId w:val="3"/>
   </w:num>
   <w:num w:numId="16">
-    <w:abstractNumId w:val="7"/>
+    <w:abstractNumId w:val="8"/>
   </w:num>
   <w:num w:numId="17">
+    <w:abstractNumId w:val="20"/>
+  </w:num>
+  <w:num w:numId="18">
+    <w:abstractNumId w:val="21"/>
+  </w:num>
+  <w:num w:numId="19">
+    <w:abstractNumId w:val="28"/>
+  </w:num>
+  <w:num w:numId="20">
+    <w:abstractNumId w:val="9"/>
+  </w:num>
+  <w:num w:numId="21">
+    <w:abstractNumId w:val="27"/>
+  </w:num>
+  <w:num w:numId="22">
+    <w:abstractNumId w:val="14"/>
+  </w:num>
+  <w:num w:numId="23">
+    <w:abstractNumId w:val="11"/>
+  </w:num>
+  <w:num w:numId="24">
     <w:abstractNumId w:val="19"/>
   </w:num>
-  <w:num w:numId="18">
-    <w:abstractNumId w:val="20"/>
-  </w:num>
-  <w:num w:numId="19">
-    <w:abstractNumId w:val="27"/>
-  </w:num>
-  <w:num w:numId="20">
-    <w:abstractNumId w:val="8"/>
-  </w:num>
-  <w:num w:numId="21">
+  <w:num w:numId="25">
     <w:abstractNumId w:val="26"/>
   </w:num>
-  <w:num w:numId="22">
-    <w:abstractNumId w:val="13"/>
-  </w:num>
-  <w:num w:numId="23">
-    <w:abstractNumId w:val="10"/>
-  </w:num>
-  <w:num w:numId="24">
-    <w:abstractNumId w:val="18"/>
-  </w:num>
-  <w:num w:numId="25">
-    <w:abstractNumId w:val="25"/>
-  </w:num>
   <w:num w:numId="26">
-    <w:abstractNumId w:val="14"/>
+    <w:abstractNumId w:val="15"/>
   </w:num>
   <w:num w:numId="27">
-    <w:abstractNumId w:val="16"/>
+    <w:abstractNumId w:val="17"/>
   </w:num>
   <w:num w:numId="28">
-    <w:abstractNumId w:val="21"/>
+    <w:abstractNumId w:val="22"/>
+  </w:num>
+  <w:num w:numId="29">
+    <w:abstractNumId w:val="4"/>
   </w:num>
 </w:numbering>
 </file>
@@ -7008,6 +7312,154 @@
       <w:u w:val="single"/>
     </w:rPr>
   </w:style>
+  <w:style w:type="table" w:styleId="11">
+    <w:name w:val="Medium List 1"/>
+    <w:basedOn w:val="a1"/>
+    <w:uiPriority w:val="65"/>
+    <w:rsid w:val="00EB337D"/>
+    <w:rPr>
+      <w:color w:val="000000" w:themeColor="text1"/>
+    </w:rPr>
+    <w:tblPr>
+      <w:tblStyleRowBandSize w:val="1"/>
+      <w:tblStyleColBandSize w:val="1"/>
+      <w:tblBorders>
+        <w:top w:val="single" w:sz="8" w:space="0" w:color="000000" w:themeColor="text1"/>
+        <w:bottom w:val="single" w:sz="8" w:space="0" w:color="000000" w:themeColor="text1"/>
+      </w:tblBorders>
+    </w:tblPr>
+    <w:tblStylePr w:type="firstRow">
+      <w:rPr>
+        <w:rFonts w:asciiTheme="majorHAnsi" w:eastAsiaTheme="majorEastAsia" w:hAnsiTheme="majorHAnsi" w:cstheme="majorBidi"/>
+      </w:rPr>
+      <w:tblPr/>
+      <w:tcPr>
+        <w:tcBorders>
+          <w:top w:val="nil"/>
+          <w:bottom w:val="single" w:sz="8" w:space="0" w:color="000000" w:themeColor="text1"/>
+        </w:tcBorders>
+      </w:tcPr>
+    </w:tblStylePr>
+    <w:tblStylePr w:type="lastRow">
+      <w:rPr>
+        <w:b/>
+        <w:bCs/>
+        <w:color w:val="1F497D" w:themeColor="text2"/>
+      </w:rPr>
+      <w:tblPr/>
+      <w:tcPr>
+        <w:tcBorders>
+          <w:top w:val="single" w:sz="8" w:space="0" w:color="000000" w:themeColor="text1"/>
+          <w:bottom w:val="single" w:sz="8" w:space="0" w:color="000000" w:themeColor="text1"/>
+        </w:tcBorders>
+      </w:tcPr>
+    </w:tblStylePr>
+    <w:tblStylePr w:type="firstCol">
+      <w:rPr>
+        <w:b/>
+        <w:bCs/>
+      </w:rPr>
+    </w:tblStylePr>
+    <w:tblStylePr w:type="lastCol">
+      <w:rPr>
+        <w:b/>
+        <w:bCs/>
+      </w:rPr>
+      <w:tblPr/>
+      <w:tcPr>
+        <w:tcBorders>
+          <w:top w:val="single" w:sz="8" w:space="0" w:color="000000" w:themeColor="text1"/>
+          <w:bottom w:val="single" w:sz="8" w:space="0" w:color="000000" w:themeColor="text1"/>
+        </w:tcBorders>
+      </w:tcPr>
+    </w:tblStylePr>
+    <w:tblStylePr w:type="band1Vert">
+      <w:tblPr/>
+      <w:tcPr>
+        <w:shd w:val="clear" w:color="auto" w:fill="C0C0C0" w:themeFill="text1" w:themeFillTint="3F"/>
+      </w:tcPr>
+    </w:tblStylePr>
+    <w:tblStylePr w:type="band1Horz">
+      <w:tblPr/>
+      <w:tcPr>
+        <w:shd w:val="clear" w:color="auto" w:fill="C0C0C0" w:themeFill="text1" w:themeFillTint="3F"/>
+      </w:tcPr>
+    </w:tblStylePr>
+  </w:style>
+  <w:style w:type="table" w:styleId="1-1">
+    <w:name w:val="Medium List 1 Accent 1"/>
+    <w:basedOn w:val="a1"/>
+    <w:uiPriority w:val="65"/>
+    <w:rsid w:val="00EB337D"/>
+    <w:rPr>
+      <w:color w:val="000000" w:themeColor="text1"/>
+    </w:rPr>
+    <w:tblPr>
+      <w:tblStyleRowBandSize w:val="1"/>
+      <w:tblStyleColBandSize w:val="1"/>
+      <w:tblBorders>
+        <w:top w:val="single" w:sz="8" w:space="0" w:color="4F81BD" w:themeColor="accent1"/>
+        <w:bottom w:val="single" w:sz="8" w:space="0" w:color="4F81BD" w:themeColor="accent1"/>
+      </w:tblBorders>
+    </w:tblPr>
+    <w:tblStylePr w:type="firstRow">
+      <w:rPr>
+        <w:rFonts w:asciiTheme="majorHAnsi" w:eastAsiaTheme="majorEastAsia" w:hAnsiTheme="majorHAnsi" w:cstheme="majorBidi"/>
+      </w:rPr>
+      <w:tblPr/>
+      <w:tcPr>
+        <w:tcBorders>
+          <w:top w:val="nil"/>
+          <w:bottom w:val="single" w:sz="8" w:space="0" w:color="4F81BD" w:themeColor="accent1"/>
+        </w:tcBorders>
+      </w:tcPr>
+    </w:tblStylePr>
+    <w:tblStylePr w:type="lastRow">
+      <w:rPr>
+        <w:b/>
+        <w:bCs/>
+        <w:color w:val="1F497D" w:themeColor="text2"/>
+      </w:rPr>
+      <w:tblPr/>
+      <w:tcPr>
+        <w:tcBorders>
+          <w:top w:val="single" w:sz="8" w:space="0" w:color="4F81BD" w:themeColor="accent1"/>
+          <w:bottom w:val="single" w:sz="8" w:space="0" w:color="4F81BD" w:themeColor="accent1"/>
+        </w:tcBorders>
+      </w:tcPr>
+    </w:tblStylePr>
+    <w:tblStylePr w:type="firstCol">
+      <w:rPr>
+        <w:b/>
+        <w:bCs/>
+      </w:rPr>
+    </w:tblStylePr>
+    <w:tblStylePr w:type="lastCol">
+      <w:rPr>
+        <w:b/>
+        <w:bCs/>
+      </w:rPr>
+      <w:tblPr/>
+      <w:tcPr>
+        <w:tcBorders>
+          <w:top w:val="single" w:sz="8" w:space="0" w:color="4F81BD" w:themeColor="accent1"/>
+          <w:bottom w:val="single" w:sz="8" w:space="0" w:color="4F81BD" w:themeColor="accent1"/>
+        </w:tcBorders>
+      </w:tcPr>
+    </w:tblStylePr>
+    <w:tblStylePr w:type="band1Vert">
+      <w:tblPr/>
+      <w:tcPr>
+        <w:shd w:val="clear" w:color="auto" w:fill="D3DFEE" w:themeFill="accent1" w:themeFillTint="3F"/>
+      </w:tcPr>
+    </w:tblStylePr>
+    <w:tblStylePr w:type="band1Horz">
+      <w:tblPr/>
+      <w:tcPr>
+        <w:shd w:val="clear" w:color="auto" w:fill="D3DFEE" w:themeFill="accent1" w:themeFillTint="3F"/>
+      </w:tcPr>
+    </w:tblStylePr>
+  </w:style>
 </w:styles>
 </file>
 
@@ -7394,6 +7846,154 @@
       <w:u w:val="single"/>
     </w:rPr>
   </w:style>
+  <w:style w:type="table" w:styleId="11">
+    <w:name w:val="Medium List 1"/>
+    <w:basedOn w:val="a1"/>
+    <w:uiPriority w:val="65"/>
+    <w:rsid w:val="00EB337D"/>
+    <w:rPr>
+      <w:color w:val="000000" w:themeColor="text1"/>
+    </w:rPr>
+    <w:tblPr>
+      <w:tblStyleRowBandSize w:val="1"/>
+      <w:tblStyleColBandSize w:val="1"/>
+      <w:tblBorders>
+        <w:top w:val="single" w:sz="8" w:space="0" w:color="000000" w:themeColor="text1"/>
+        <w:bottom w:val="single" w:sz="8" w:space="0" w:color="000000" w:themeColor="text1"/>
+      </w:tblBorders>
+    </w:tblPr>
+    <w:tblStylePr w:type="firstRow">
+      <w:rPr>
+        <w:rFonts w:asciiTheme="majorHAnsi" w:eastAsiaTheme="majorEastAsia" w:hAnsiTheme="majorHAnsi" w:cstheme="majorBidi"/>
+      </w:rPr>
+      <w:tblPr/>
+      <w:tcPr>
+        <w:tcBorders>
+          <w:top w:val="nil"/>
+          <w:bottom w:val="single" w:sz="8" w:space="0" w:color="000000" w:themeColor="text1"/>
+        </w:tcBorders>
+      </w:tcPr>
+    </w:tblStylePr>
+    <w:tblStylePr w:type="lastRow">
+      <w:rPr>
+        <w:b/>
+        <w:bCs/>
+        <w:color w:val="1F497D" w:themeColor="text2"/>
+      </w:rPr>
+      <w:tblPr/>
+      <w:tcPr>
+        <w:tcBorders>
+          <w:top w:val="single" w:sz="8" w:space="0" w:color="000000" w:themeColor="text1"/>
+          <w:bottom w:val="single" w:sz="8" w:space="0" w:color="000000" w:themeColor="text1"/>
+        </w:tcBorders>
+      </w:tcPr>
+    </w:tblStylePr>
+    <w:tblStylePr w:type="firstCol">
+      <w:rPr>
+        <w:b/>
+        <w:bCs/>
+      </w:rPr>
+    </w:tblStylePr>
+    <w:tblStylePr w:type="lastCol">
+      <w:rPr>
+        <w:b/>
+        <w:bCs/>
+      </w:rPr>
+      <w:tblPr/>
+      <w:tcPr>
+        <w:tcBorders>
+          <w:top w:val="single" w:sz="8" w:space="0" w:color="000000" w:themeColor="text1"/>
+          <w:bottom w:val="single" w:sz="8" w:space="0" w:color="000000" w:themeColor="text1"/>
+        </w:tcBorders>
+      </w:tcPr>
+    </w:tblStylePr>
+    <w:tblStylePr w:type="band1Vert">
+      <w:tblPr/>
+      <w:tcPr>
+        <w:shd w:val="clear" w:color="auto" w:fill="C0C0C0" w:themeFill="text1" w:themeFillTint="3F"/>
+      </w:tcPr>
+    </w:tblStylePr>
+    <w:tblStylePr w:type="band1Horz">
+      <w:tblPr/>
+      <w:tcPr>
+        <w:shd w:val="clear" w:color="auto" w:fill="C0C0C0" w:themeFill="text1" w:themeFillTint="3F"/>
+      </w:tcPr>
+    </w:tblStylePr>
+  </w:style>
+  <w:style w:type="table" w:styleId="1-1">
+    <w:name w:val="Medium List 1 Accent 1"/>
+    <w:basedOn w:val="a1"/>
+    <w:uiPriority w:val="65"/>
+    <w:rsid w:val="00EB337D"/>
+    <w:rPr>
+      <w:color w:val="000000" w:themeColor="text1"/>
+    </w:rPr>
+    <w:tblPr>
+      <w:tblStyleRowBandSize w:val="1"/>
+      <w:tblStyleColBandSize w:val="1"/>
+      <w:tblBorders>
+        <w:top w:val="single" w:sz="8" w:space="0" w:color="4F81BD" w:themeColor="accent1"/>
+        <w:bottom w:val="single" w:sz="8" w:space="0" w:color="4F81BD" w:themeColor="accent1"/>
+      </w:tblBorders>
+    </w:tblPr>
+    <w:tblStylePr w:type="firstRow">
+      <w:rPr>
+        <w:rFonts w:asciiTheme="majorHAnsi" w:eastAsiaTheme="majorEastAsia" w:hAnsiTheme="majorHAnsi" w:cstheme="majorBidi"/>
+      </w:rPr>
+      <w:tblPr/>
+      <w:tcPr>
+        <w:tcBorders>
+          <w:top w:val="nil"/>
+          <w:bottom w:val="single" w:sz="8" w:space="0" w:color="4F81BD" w:themeColor="accent1"/>
+        </w:tcBorders>
+      </w:tcPr>
+    </w:tblStylePr>
+    <w:tblStylePr w:type="lastRow">
+      <w:rPr>
+        <w:b/>
+        <w:bCs/>
+        <w:color w:val="1F497D" w:themeColor="text2"/>
+      </w:rPr>
+      <w:tblPr/>
+      <w:tcPr>
+        <w:tcBorders>
+          <w:top w:val="single" w:sz="8" w:space="0" w:color="4F81BD" w:themeColor="accent1"/>
+          <w:bottom w:val="single" w:sz="8" w:space="0" w:color="4F81BD" w:themeColor="accent1"/>
+        </w:tcBorders>
+      </w:tcPr>
+    </w:tblStylePr>
+    <w:tblStylePr w:type="firstCol">
+      <w:rPr>
+        <w:b/>
+        <w:bCs/>
+      </w:rPr>
+    </w:tblStylePr>
+    <w:tblStylePr w:type="lastCol">
+      <w:rPr>
+        <w:b/>
+        <w:bCs/>
+      </w:rPr>
+      <w:tblPr/>
+      <w:tcPr>
+        <w:tcBorders>
+          <w:top w:val="single" w:sz="8" w:space="0" w:color="4F81BD" w:themeColor="accent1"/>
+          <w:bottom w:val="single" w:sz="8" w:space="0" w:color="4F81BD" w:themeColor="accent1"/>
+        </w:tcBorders>
+      </w:tcPr>
+    </w:tblStylePr>
+    <w:tblStylePr w:type="band1Vert">
+      <w:tblPr/>
+      <w:tcPr>
+        <w:shd w:val="clear" w:color="auto" w:fill="D3DFEE" w:themeFill="accent1" w:themeFillTint="3F"/>
+      </w:tcPr>
+    </w:tblStylePr>
+    <w:tblStylePr w:type="band1Horz">
+      <w:tblPr/>
+      <w:tcPr>
+        <w:shd w:val="clear" w:color="auto" w:fill="D3DFEE" w:themeFill="accent1" w:themeFillTint="3F"/>
+      </w:tcPr>
+    </w:tblStylePr>
+  </w:style>
 </w:styles>
 </file>
 

</xml_diff>